<commit_message>
Update manuals and basetune
</commit_message>
<xml_diff>
--- a/m52 PnP/Speeduino käyttöohje CH340.docx
+++ b/m52 PnP/Speeduino käyttöohje CH340.docx
@@ -1,6 +1,6 @@
 
 <file path=word/document.xml><?xml version="1.0" encoding="utf-8"?>
-<w:document xmlns:wpc="http://schemas.microsoft.com/office/word/2010/wordprocessingCanvas" xmlns:cx="http://schemas.microsoft.com/office/drawing/2014/chartex" xmlns:cx1="http://schemas.microsoft.com/office/drawing/2015/9/8/chartex" xmlns:cx2="http://schemas.microsoft.com/office/drawing/2015/10/21/chartex" xmlns:cx3="http://schemas.microsoft.com/office/drawing/2016/5/9/chartex" xmlns:cx4="http://schemas.microsoft.com/office/drawing/2016/5/10/chartex" xmlns:cx5="http://schemas.microsoft.com/office/drawing/2016/5/11/chartex" xmlns:cx6="http://schemas.microsoft.com/office/drawing/2016/5/12/chartex" xmlns:cx7="http://schemas.microsoft.com/office/drawing/2016/5/13/chartex" xmlns:cx8="http://schemas.microsoft.com/office/drawing/2016/5/14/chartex" xmlns:mc="http://schemas.openxmlformats.org/markup-compatibility/2006" xmlns:aink="http://schemas.microsoft.com/office/drawing/2016/ink" xmlns:am3d="http://schemas.microsoft.com/office/drawing/2017/model3d" xmlns:o="urn:schemas-microsoft-com:office:office" xmlns:r="http://schemas.openxmlformats.org/officeDocument/2006/relationships" xmlns:m="http://schemas.openxmlformats.org/officeDocument/2006/math" xmlns:v="urn:schemas-microsoft-com:vml" xmlns:wp14="http://schemas.microsoft.com/office/word/2010/wordprocessingDrawing" xmlns:wp="http://schemas.openxmlformats.org/drawingml/2006/wordprocessingDrawing" xmlns:w10="urn:schemas-microsoft-com:office:word" xmlns:w="http://schemas.openxmlformats.org/wordprocessingml/2006/main" xmlns:w14="http://schemas.microsoft.com/office/word/2010/wordml" xmlns:w15="http://schemas.microsoft.com/office/word/2012/wordml" xmlns:w16cex="http://schemas.microsoft.com/office/word/2018/wordml/cex" xmlns:w16cid="http://schemas.microsoft.com/office/word/2016/wordml/cid" xmlns:w16="http://schemas.microsoft.com/office/word/2018/wordml" xmlns:w16sdtdh="http://schemas.microsoft.com/office/word/2020/wordml/sdtdatahash" xmlns:w16se="http://schemas.microsoft.com/office/word/2015/wordml/symex" xmlns:wpg="http://schemas.microsoft.com/office/word/2010/wordprocessingGroup" xmlns:wpi="http://schemas.microsoft.com/office/word/2010/wordprocessingInk" xmlns:wne="http://schemas.microsoft.com/office/word/2006/wordml" xmlns:wps="http://schemas.microsoft.com/office/word/2010/wordprocessingShape" mc:Ignorable="w14 w15 w16se w16cid w16 w16cex w16sdtdh wp14">
+<w:document xmlns:wpc="http://schemas.microsoft.com/office/word/2010/wordprocessingCanvas" xmlns:cx="http://schemas.microsoft.com/office/drawing/2014/chartex" xmlns:cx1="http://schemas.microsoft.com/office/drawing/2015/9/8/chartex" xmlns:cx2="http://schemas.microsoft.com/office/drawing/2015/10/21/chartex" xmlns:cx3="http://schemas.microsoft.com/office/drawing/2016/5/9/chartex" xmlns:cx4="http://schemas.microsoft.com/office/drawing/2016/5/10/chartex" xmlns:cx5="http://schemas.microsoft.com/office/drawing/2016/5/11/chartex" xmlns:cx6="http://schemas.microsoft.com/office/drawing/2016/5/12/chartex" xmlns:cx7="http://schemas.microsoft.com/office/drawing/2016/5/13/chartex" xmlns:cx8="http://schemas.microsoft.com/office/drawing/2016/5/14/chartex" xmlns:mc="http://schemas.openxmlformats.org/markup-compatibility/2006" xmlns:aink="http://schemas.microsoft.com/office/drawing/2016/ink" xmlns:am3d="http://schemas.microsoft.com/office/drawing/2017/model3d" xmlns:o="urn:schemas-microsoft-com:office:office" xmlns:oel="http://schemas.microsoft.com/office/2019/extlst" xmlns:r="http://schemas.openxmlformats.org/officeDocument/2006/relationships" xmlns:m="http://schemas.openxmlformats.org/officeDocument/2006/math" xmlns:v="urn:schemas-microsoft-com:vml" xmlns:wp14="http://schemas.microsoft.com/office/word/2010/wordprocessingDrawing" xmlns:wp="http://schemas.openxmlformats.org/drawingml/2006/wordprocessingDrawing" xmlns:w10="urn:schemas-microsoft-com:office:word" xmlns:w="http://schemas.openxmlformats.org/wordprocessingml/2006/main" xmlns:w14="http://schemas.microsoft.com/office/word/2010/wordml" xmlns:w15="http://schemas.microsoft.com/office/word/2012/wordml" xmlns:w16cex="http://schemas.microsoft.com/office/word/2018/wordml/cex" xmlns:w16cid="http://schemas.microsoft.com/office/word/2016/wordml/cid" xmlns:w16="http://schemas.microsoft.com/office/word/2018/wordml" xmlns:w16sdtdh="http://schemas.microsoft.com/office/word/2020/wordml/sdtdatahash" xmlns:w16se="http://schemas.microsoft.com/office/word/2015/wordml/symex" xmlns:wpg="http://schemas.microsoft.com/office/word/2010/wordprocessingGroup" xmlns:wpi="http://schemas.microsoft.com/office/word/2010/wordprocessingInk" xmlns:wne="http://schemas.microsoft.com/office/word/2006/wordml" xmlns:wps="http://schemas.microsoft.com/office/word/2010/wordprocessingShape" mc:Ignorable="w14 w15 w16se w16cid w16 w16cex w16sdtdh wp14">
   <w:body>
     <w:p>
       <w:pPr>
@@ -1937,20 +1937,10 @@
         <w:pStyle w:val="Heading2"/>
       </w:pPr>
       <w:bookmarkStart w:id="1" w:name="_Toc81413832"/>
-      <w:proofErr w:type="spellStart"/>
-      <w:r>
-        <w:t>Kytkeminen</w:t>
-      </w:r>
-      <w:proofErr w:type="spellEnd"/>
-      <w:r>
-        <w:t xml:space="preserve"> </w:t>
-      </w:r>
-      <w:proofErr w:type="spellStart"/>
-      <w:r>
-        <w:t>autoon</w:t>
+      <w:r>
+        <w:t>Kytkeminen autoon</w:t>
       </w:r>
       <w:bookmarkEnd w:id="1"/>
-      <w:proofErr w:type="spellEnd"/>
     </w:p>
     <w:p/>
     <w:p>
@@ -3143,38 +3133,15 @@
         </w:rPr>
         <w:t xml:space="preserve">Jos olet ostanut ecun valmiiksi kasattuna, siinä on oletettavasti ladattuna sopiva basetune sisään. Jos olet kasannut ecun itse, siihen pitää ensimmäisenä ladata m52 koneeseen sopiva basetune. Sen löytää joko speedyloaderista (kts. Kohta 5) Tai lataa githubista: </w:t>
       </w:r>
-      <w:r>
-        <w:fldChar w:fldCharType="begin"/>
-      </w:r>
-      <w:r>
-        <w:rPr>
-          <w:lang w:val="fi-FI"/>
-        </w:rPr>
-        <w:instrText xml:space="preserve"> HYPERLINK "https://github.com/pazi88/Speeduino-M5x-PCBs/tr</w:instrText>
-      </w:r>
-      <w:r>
-        <w:rPr>
-          <w:lang w:val="fi-FI"/>
-        </w:rPr>
-        <w:instrText xml:space="preserve">ee/master/m52%20PnP/Base%20Tunes" </w:instrText>
-      </w:r>
-      <w:r>
-        <w:fldChar w:fldCharType="separate"/>
-      </w:r>
-      <w:r>
-        <w:rPr>
-          <w:rStyle w:val="Hyperlink"/>
-          <w:lang w:val="fi-FI"/>
-        </w:rPr>
-        <w:t>https://github.com/pazi88/Speeduino-M5x-PCBs/tree/master/m52%20PnP/Base%20Tunes</w:t>
-      </w:r>
-      <w:r>
-        <w:rPr>
-          <w:rStyle w:val="Hyperlink"/>
-          <w:lang w:val="fi-FI"/>
-        </w:rPr>
-        <w:fldChar w:fldCharType="end"/>
-      </w:r>
+      <w:hyperlink r:id="rId20" w:history="1">
+        <w:r>
+          <w:rPr>
+            <w:rStyle w:val="Hyperlink"/>
+            <w:lang w:val="fi-FI"/>
+          </w:rPr>
+          <w:t>https://github.com/pazi88/Speeduino-M5x-PCBs/tree/master/m52%20PnP/Base%20Tunes</w:t>
+        </w:r>
+      </w:hyperlink>
     </w:p>
     <w:p>
       <w:pPr>
@@ -3237,206 +3204,6 @@
             <wp:extent cx="2870421" cy="2605219"/>
             <wp:effectExtent l="0" t="0" r="6350" b="5080"/>
             <wp:docPr id="16" name="Picture 16"/>
-            <wp:cNvGraphicFramePr>
-              <a:graphicFrameLocks xmlns:a="http://schemas.openxmlformats.org/drawingml/2006/main" noChangeAspect="1"/>
-            </wp:cNvGraphicFramePr>
-            <a:graphic xmlns:a="http://schemas.openxmlformats.org/drawingml/2006/main">
-              <a:graphicData uri="http://schemas.openxmlformats.org/drawingml/2006/picture">
-                <pic:pic xmlns:pic="http://schemas.openxmlformats.org/drawingml/2006/picture">
-                  <pic:nvPicPr>
-                    <pic:cNvPr id="1" name=""/>
-                    <pic:cNvPicPr/>
-                  </pic:nvPicPr>
-                  <pic:blipFill>
-                    <a:blip r:embed="rId20"/>
-                    <a:stretch>
-                      <a:fillRect/>
-                    </a:stretch>
-                  </pic:blipFill>
-                  <pic:spPr>
-                    <a:xfrm>
-                      <a:off x="0" y="0"/>
-                      <a:ext cx="2881377" cy="2615163"/>
-                    </a:xfrm>
-                    <a:prstGeom prst="rect">
-                      <a:avLst/>
-                    </a:prstGeom>
-                  </pic:spPr>
-                </pic:pic>
-              </a:graphicData>
-            </a:graphic>
-          </wp:inline>
-        </w:drawing>
-      </w:r>
-    </w:p>
-    <w:p>
-      <w:pPr>
-        <w:rPr>
-          <w:lang w:val="fi-FI"/>
-        </w:rPr>
-      </w:pPr>
-      <w:r>
-        <w:rPr>
-          <w:lang w:val="fi-FI"/>
-        </w:rPr>
-        <w:t>Täällä kaikki pitäisi olla ok valmiina, mutta tarkista nämä:</w:t>
-      </w:r>
-    </w:p>
-    <w:p>
-      <w:pPr>
-        <w:pStyle w:val="ListParagraph"/>
-        <w:numPr>
-          <w:ilvl w:val="0"/>
-          <w:numId w:val="6"/>
-        </w:numPr>
-        <w:rPr>
-          <w:lang w:val="fi-FI"/>
-        </w:rPr>
-      </w:pPr>
-      <w:r>
-        <w:rPr>
-          <w:lang w:val="fi-FI"/>
-        </w:rPr>
-        <w:t xml:space="preserve">Injector </w:t>
-      </w:r>
-      <w:r>
-        <w:rPr>
-          <w:lang w:val="fi-FI"/>
-        </w:rPr>
-        <w:t>l</w:t>
-      </w:r>
-      <w:r>
-        <w:rPr>
-          <w:lang w:val="fi-FI"/>
-        </w:rPr>
-        <w:t xml:space="preserve">ayout. = Rev 1.x levyt käyttää ”Paired” </w:t>
-      </w:r>
-      <w:r>
-        <w:rPr>
-          <w:lang w:val="fi-FI"/>
-        </w:rPr>
-        <w:t>-</w:t>
-      </w:r>
-      <w:r>
-        <w:rPr>
-          <w:lang w:val="fi-FI"/>
-        </w:rPr>
-        <w:t>asetusta. Rev2.x levyt käyttää joko ”Semi-</w:t>
-      </w:r>
-      <w:r>
-        <w:rPr>
-          <w:lang w:val="fi-FI"/>
-        </w:rPr>
-        <w:t>S</w:t>
-      </w:r>
-      <w:r>
-        <w:rPr>
-          <w:lang w:val="fi-FI"/>
-        </w:rPr>
-        <w:t xml:space="preserve">eqvential” </w:t>
-      </w:r>
-      <w:r>
-        <w:rPr>
-          <w:lang w:val="fi-FI"/>
-        </w:rPr>
-        <w:t>-</w:t>
-      </w:r>
-      <w:r>
-        <w:rPr>
-          <w:lang w:val="fi-FI"/>
-        </w:rPr>
-        <w:t>asetusta tai sitten ”Seqvential” jos haluat ajaa suuttimia se</w:t>
-      </w:r>
-      <w:r>
-        <w:rPr>
-          <w:lang w:val="fi-FI"/>
-        </w:rPr>
-        <w:t>k</w:t>
-      </w:r>
-      <w:r>
-        <w:rPr>
-          <w:lang w:val="fi-FI"/>
-        </w:rPr>
-        <w:t>ventiaalisena. Se</w:t>
-      </w:r>
-      <w:r>
-        <w:rPr>
-          <w:lang w:val="fi-FI"/>
-        </w:rPr>
-        <w:t>k</w:t>
-      </w:r>
-      <w:r>
-        <w:rPr>
-          <w:lang w:val="fi-FI"/>
-        </w:rPr>
-        <w:t>ventiaali moodi vaatii nokka-akselin asentoanturin vaihtamisen. Kts. Kohta 1.</w:t>
-      </w:r>
-    </w:p>
-    <w:p>
-      <w:pPr>
-        <w:pStyle w:val="ListParagraph"/>
-        <w:numPr>
-          <w:ilvl w:val="0"/>
-          <w:numId w:val="6"/>
-        </w:numPr>
-        <w:rPr>
-          <w:lang w:val="fi-FI"/>
-        </w:rPr>
-      </w:pPr>
-      <w:r>
-        <w:rPr>
-          <w:lang w:val="fi-FI"/>
-        </w:rPr>
-        <w:t xml:space="preserve">Board layout = Rev 1.x levyt käyttää ”Speeduino v0.4” </w:t>
-      </w:r>
-      <w:r>
-        <w:rPr>
-          <w:lang w:val="fi-FI"/>
-        </w:rPr>
-        <w:t>-</w:t>
-      </w:r>
-      <w:r>
-        <w:rPr>
-          <w:lang w:val="fi-FI"/>
-        </w:rPr>
-        <w:t xml:space="preserve">asetusta. Rev2.x levyt käyttää </w:t>
-      </w:r>
-      <w:r>
-        <w:rPr>
-          <w:lang w:val="fi-FI"/>
-        </w:rPr>
-        <w:t>”BMW PnP” -asetusta.</w:t>
-      </w:r>
-    </w:p>
-    <w:p>
-      <w:pPr>
-        <w:rPr>
-          <w:lang w:val="fi-FI"/>
-        </w:rPr>
-      </w:pPr>
-      <w:r>
-        <w:rPr>
-          <w:lang w:val="fi-FI"/>
-        </w:rPr>
-        <w:t xml:space="preserve"> Klikkaa sitten Required Fuel:</w:t>
-      </w:r>
-    </w:p>
-    <w:p>
-      <w:pPr>
-        <w:rPr>
-          <w:lang w:val="fi-FI"/>
-        </w:rPr>
-      </w:pPr>
-      <w:r>
-        <w:rPr>
-          <w:noProof/>
-        </w:rPr>
-        <w:lastRenderedPageBreak/>
-        <w:drawing>
-          <wp:inline distT="0" distB="0" distL="0" distR="0" wp14:anchorId="02741F3F" wp14:editId="3BDF6737">
-            <wp:extent cx="3502138" cy="1789044"/>
-            <wp:effectExtent l="0" t="0" r="3175" b="1905"/>
-            <wp:docPr id="13" name="Picture 13"/>
             <wp:cNvGraphicFramePr>
               <a:graphicFrameLocks xmlns:a="http://schemas.openxmlformats.org/drawingml/2006/main" noChangeAspect="1"/>
             </wp:cNvGraphicFramePr>
@@ -3456,7 +3223,7 @@
                   <pic:spPr>
                     <a:xfrm>
                       <a:off x="0" y="0"/>
-                      <a:ext cx="3504117" cy="1790055"/>
+                      <a:ext cx="2881377" cy="2615163"/>
                     </a:xfrm>
                     <a:prstGeom prst="rect">
                       <a:avLst/>
@@ -3471,6 +3238,19 @@
     </w:p>
     <w:p>
       <w:pPr>
+        <w:rPr>
+          <w:lang w:val="fi-FI"/>
+        </w:rPr>
+      </w:pPr>
+      <w:r>
+        <w:rPr>
+          <w:lang w:val="fi-FI"/>
+        </w:rPr>
+        <w:t>Täällä kaikki pitäisi olla ok valmiina, mutta tarkista nämä:</w:t>
+      </w:r>
+    </w:p>
+    <w:p>
+      <w:pPr>
         <w:pStyle w:val="ListParagraph"/>
         <w:numPr>
           <w:ilvl w:val="0"/>
@@ -3484,7 +3264,79 @@
         <w:rPr>
           <w:lang w:val="fi-FI"/>
         </w:rPr>
-        <w:t>Engine Displacement = aseta tähän koneen iskutilavuus. Muista valita myös oikea yksikkö (CC = kuutiota)</w:t>
+        <w:t xml:space="preserve">Injector </w:t>
+      </w:r>
+      <w:r>
+        <w:rPr>
+          <w:lang w:val="fi-FI"/>
+        </w:rPr>
+        <w:t>l</w:t>
+      </w:r>
+      <w:r>
+        <w:rPr>
+          <w:lang w:val="fi-FI"/>
+        </w:rPr>
+        <w:t xml:space="preserve">ayout. = Rev 1.x levyt käyttää ”Paired” </w:t>
+      </w:r>
+      <w:r>
+        <w:rPr>
+          <w:lang w:val="fi-FI"/>
+        </w:rPr>
+        <w:t>-</w:t>
+      </w:r>
+      <w:r>
+        <w:rPr>
+          <w:lang w:val="fi-FI"/>
+        </w:rPr>
+        <w:t>asetusta. Rev2.x levyt käyttää joko ”Semi-</w:t>
+      </w:r>
+      <w:r>
+        <w:rPr>
+          <w:lang w:val="fi-FI"/>
+        </w:rPr>
+        <w:t>S</w:t>
+      </w:r>
+      <w:r>
+        <w:rPr>
+          <w:lang w:val="fi-FI"/>
+        </w:rPr>
+        <w:t xml:space="preserve">eqvential” </w:t>
+      </w:r>
+      <w:r>
+        <w:rPr>
+          <w:lang w:val="fi-FI"/>
+        </w:rPr>
+        <w:t>-</w:t>
+      </w:r>
+      <w:r>
+        <w:rPr>
+          <w:lang w:val="fi-FI"/>
+        </w:rPr>
+        <w:t>asetusta tai sitten ”Seqvential” jos haluat ajaa suuttimia se</w:t>
+      </w:r>
+      <w:r>
+        <w:rPr>
+          <w:lang w:val="fi-FI"/>
+        </w:rPr>
+        <w:t>k</w:t>
+      </w:r>
+      <w:r>
+        <w:rPr>
+          <w:lang w:val="fi-FI"/>
+        </w:rPr>
+        <w:t>ventiaalisena. Se</w:t>
+      </w:r>
+      <w:r>
+        <w:rPr>
+          <w:lang w:val="fi-FI"/>
+        </w:rPr>
+        <w:t>k</w:t>
+      </w:r>
+      <w:r>
+        <w:rPr>
+          <w:lang w:val="fi-FI"/>
+        </w:rPr>
+        <w:t>ventiaali moodi vaatii nokka-akselin asentoanturin vaihtamisen. Kts. Kohta 1.</w:t>
       </w:r>
     </w:p>
     <w:p>
@@ -3502,71 +3354,38 @@
         <w:rPr>
           <w:lang w:val="fi-FI"/>
         </w:rPr>
-        <w:t>Injector Flow = suutinten virtaus. B28 pinkit on n. 215cc/min ja B20/B25 vihreät on n. 190cc/min. Jos joku muu käytössä, niin sit suutinten speksien mukaan. Huomaa että monesti perus virtausmäärä on ilmoitettu 3bar peruspaineella, mutta m52 käyttää 3.5bar peruspainetta.</w:t>
-      </w:r>
-    </w:p>
-    <w:p>
-      <w:pPr>
-        <w:pStyle w:val="ListParagraph"/>
-        <w:numPr>
-          <w:ilvl w:val="0"/>
-          <w:numId w:val="6"/>
-        </w:numPr>
-        <w:rPr>
-          <w:lang w:val="fi-FI"/>
-        </w:rPr>
-      </w:pPr>
-      <w:r>
-        <w:rPr>
-          <w:lang w:val="fi-FI"/>
-        </w:rPr>
-        <w:t>Air-Fuel Ratio. = Stoikoimetrinen seossuhde. 14.7 bensalle ja 9.8 viinalle.</w:t>
-      </w:r>
-    </w:p>
-    <w:p>
-      <w:pPr>
-        <w:ind w:left="360"/>
-        <w:rPr>
-          <w:lang w:val="fi-FI"/>
-        </w:rPr>
-      </w:pPr>
-      <w:r>
-        <w:rPr>
-          <w:lang w:val="fi-FI"/>
-        </w:rPr>
-        <w:t>Kun nämä on asetettu, klikkaa ok ja TunerStudio laskee ReqFuel arvon sopivaksi.</w:t>
-      </w:r>
-    </w:p>
-    <w:p>
-      <w:pPr>
-        <w:pStyle w:val="Heading2"/>
-      </w:pPr>
-      <w:bookmarkStart w:id="11" w:name="_Toc81413841"/>
-      <w:proofErr w:type="spellStart"/>
-      <w:r>
-        <w:t>Suutinparametrit</w:t>
-      </w:r>
-      <w:bookmarkEnd w:id="11"/>
-      <w:proofErr w:type="spellEnd"/>
-    </w:p>
-    <w:p/>
-    <w:p>
-      <w:pPr>
-        <w:rPr>
-          <w:lang w:val="fi-FI"/>
-        </w:rPr>
-      </w:pPr>
-      <w:r>
-        <w:rPr>
-          <w:lang w:val="fi-FI"/>
-        </w:rPr>
-        <w:t>Suutinparametrien asettamista varten menee Settings -&gt; Injector</w:t>
-      </w:r>
-      <w:r>
-        <w:rPr>
-          <w:lang w:val="fi-FI"/>
-        </w:rPr>
-        <w:t xml:space="preserve"> Characteristics</w:t>
+        <w:t xml:space="preserve">Board layout = Rev 1.x levyt käyttää ”Speeduino v0.4” </w:t>
+      </w:r>
+      <w:r>
+        <w:rPr>
+          <w:lang w:val="fi-FI"/>
+        </w:rPr>
+        <w:t>-</w:t>
+      </w:r>
+      <w:r>
+        <w:rPr>
+          <w:lang w:val="fi-FI"/>
+        </w:rPr>
+        <w:t xml:space="preserve">asetusta. Rev2.x levyt käyttää </w:t>
+      </w:r>
+      <w:r>
+        <w:rPr>
+          <w:lang w:val="fi-FI"/>
+        </w:rPr>
+        <w:t>”BMW PnP” -asetusta.</w:t>
+      </w:r>
+    </w:p>
+    <w:p>
+      <w:pPr>
+        <w:rPr>
+          <w:lang w:val="fi-FI"/>
+        </w:rPr>
+      </w:pPr>
+      <w:r>
+        <w:rPr>
+          <w:lang w:val="fi-FI"/>
+        </w:rPr>
+        <w:t xml:space="preserve"> Klikkaa sitten Required Fuel:</w:t>
       </w:r>
     </w:p>
     <w:p>
@@ -3579,11 +3398,12 @@
         <w:rPr>
           <w:noProof/>
         </w:rPr>
+        <w:lastRenderedPageBreak/>
         <w:drawing>
-          <wp:inline distT="0" distB="0" distL="0" distR="0" wp14:anchorId="1285548F" wp14:editId="2009B28A">
-            <wp:extent cx="2505075" cy="3512864"/>
-            <wp:effectExtent l="0" t="0" r="0" b="0"/>
-            <wp:docPr id="24" name="Picture 24"/>
+          <wp:inline distT="0" distB="0" distL="0" distR="0" wp14:anchorId="02741F3F" wp14:editId="3BDF6737">
+            <wp:extent cx="3502138" cy="1789044"/>
+            <wp:effectExtent l="0" t="0" r="3175" b="1905"/>
+            <wp:docPr id="13" name="Picture 13"/>
             <wp:cNvGraphicFramePr>
               <a:graphicFrameLocks xmlns:a="http://schemas.openxmlformats.org/drawingml/2006/main" noChangeAspect="1"/>
             </wp:cNvGraphicFramePr>
@@ -3603,6 +3423,151 @@
                   <pic:spPr>
                     <a:xfrm>
                       <a:off x="0" y="0"/>
+                      <a:ext cx="3504117" cy="1790055"/>
+                    </a:xfrm>
+                    <a:prstGeom prst="rect">
+                      <a:avLst/>
+                    </a:prstGeom>
+                  </pic:spPr>
+                </pic:pic>
+              </a:graphicData>
+            </a:graphic>
+          </wp:inline>
+        </w:drawing>
+      </w:r>
+    </w:p>
+    <w:p>
+      <w:pPr>
+        <w:pStyle w:val="ListParagraph"/>
+        <w:numPr>
+          <w:ilvl w:val="0"/>
+          <w:numId w:val="6"/>
+        </w:numPr>
+        <w:rPr>
+          <w:lang w:val="fi-FI"/>
+        </w:rPr>
+      </w:pPr>
+      <w:r>
+        <w:rPr>
+          <w:lang w:val="fi-FI"/>
+        </w:rPr>
+        <w:t>Engine Displacement = aseta tähän koneen iskutilavuus. Muista valita myös oikea yksikkö (CC = kuutiota)</w:t>
+      </w:r>
+    </w:p>
+    <w:p>
+      <w:pPr>
+        <w:pStyle w:val="ListParagraph"/>
+        <w:numPr>
+          <w:ilvl w:val="0"/>
+          <w:numId w:val="6"/>
+        </w:numPr>
+        <w:rPr>
+          <w:lang w:val="fi-FI"/>
+        </w:rPr>
+      </w:pPr>
+      <w:r>
+        <w:rPr>
+          <w:lang w:val="fi-FI"/>
+        </w:rPr>
+        <w:t>Injector Flow = suutinten virtaus. B28 pinkit on n. 215cc/min ja B20/B25 vihreät on n. 190cc/min. Jos joku muu käytössä, niin sit suutinten speksien mukaan. Huomaa että monesti perus virtausmäärä on ilmoitettu 3bar peruspaineella, mutta m52 käyttää 3.5bar peruspainetta.</w:t>
+      </w:r>
+    </w:p>
+    <w:p>
+      <w:pPr>
+        <w:pStyle w:val="ListParagraph"/>
+        <w:numPr>
+          <w:ilvl w:val="0"/>
+          <w:numId w:val="6"/>
+        </w:numPr>
+        <w:rPr>
+          <w:lang w:val="fi-FI"/>
+        </w:rPr>
+      </w:pPr>
+      <w:r>
+        <w:rPr>
+          <w:lang w:val="fi-FI"/>
+        </w:rPr>
+        <w:t>Air-Fuel Ratio. = Stoikoimetrinen seossuhde. 14.7 bensalle ja 9.8 viinalle.</w:t>
+      </w:r>
+    </w:p>
+    <w:p>
+      <w:pPr>
+        <w:ind w:left="360"/>
+        <w:rPr>
+          <w:lang w:val="fi-FI"/>
+        </w:rPr>
+      </w:pPr>
+      <w:r>
+        <w:rPr>
+          <w:lang w:val="fi-FI"/>
+        </w:rPr>
+        <w:t>Kun nämä on asetettu, klikkaa ok ja TunerStudio laskee ReqFuel arvon sopivaksi.</w:t>
+      </w:r>
+    </w:p>
+    <w:p>
+      <w:pPr>
+        <w:pStyle w:val="Heading2"/>
+      </w:pPr>
+      <w:bookmarkStart w:id="11" w:name="_Toc81413841"/>
+      <w:r>
+        <w:t>Suutinparametrit</w:t>
+      </w:r>
+      <w:bookmarkEnd w:id="11"/>
+    </w:p>
+    <w:p/>
+    <w:p>
+      <w:pPr>
+        <w:rPr>
+          <w:lang w:val="fi-FI"/>
+        </w:rPr>
+      </w:pPr>
+      <w:r>
+        <w:rPr>
+          <w:lang w:val="fi-FI"/>
+        </w:rPr>
+        <w:t>Suutinparametrien asettamista varten menee Settings -&gt; Injector</w:t>
+      </w:r>
+      <w:r>
+        <w:rPr>
+          <w:lang w:val="fi-FI"/>
+        </w:rPr>
+        <w:t xml:space="preserve"> Characteristics</w:t>
+      </w:r>
+    </w:p>
+    <w:p>
+      <w:pPr>
+        <w:rPr>
+          <w:lang w:val="fi-FI"/>
+        </w:rPr>
+      </w:pPr>
+      <w:r>
+        <w:rPr>
+          <w:noProof/>
+        </w:rPr>
+        <w:drawing>
+          <wp:inline distT="0" distB="0" distL="0" distR="0" wp14:anchorId="1285548F" wp14:editId="2009B28A">
+            <wp:extent cx="2505075" cy="3512864"/>
+            <wp:effectExtent l="0" t="0" r="0" b="0"/>
+            <wp:docPr id="24" name="Picture 24"/>
+            <wp:cNvGraphicFramePr>
+              <a:graphicFrameLocks xmlns:a="http://schemas.openxmlformats.org/drawingml/2006/main" noChangeAspect="1"/>
+            </wp:cNvGraphicFramePr>
+            <a:graphic xmlns:a="http://schemas.openxmlformats.org/drawingml/2006/main">
+              <a:graphicData uri="http://schemas.openxmlformats.org/drawingml/2006/picture">
+                <pic:pic xmlns:pic="http://schemas.openxmlformats.org/drawingml/2006/picture">
+                  <pic:nvPicPr>
+                    <pic:cNvPr id="1" name=""/>
+                    <pic:cNvPicPr/>
+                  </pic:nvPicPr>
+                  <pic:blipFill>
+                    <a:blip r:embed="rId23"/>
+                    <a:stretch>
+                      <a:fillRect/>
+                    </a:stretch>
+                  </pic:blipFill>
+                  <pic:spPr>
+                    <a:xfrm>
+                      <a:off x="0" y="0"/>
                       <a:ext cx="2511745" cy="3522217"/>
                     </a:xfrm>
                     <a:prstGeom prst="rect">
@@ -3618,65 +3583,28 @@
     </w:p>
     <w:p>
       <w:r>
-        <w:t xml:space="preserve">Injector Open Time on </w:t>
-      </w:r>
-      <w:proofErr w:type="spellStart"/>
-      <w:r>
-        <w:t>sama</w:t>
-      </w:r>
-      <w:proofErr w:type="spellEnd"/>
-      <w:r>
+        <w:t xml:space="preserve">Injector Open Time on sama kuin dead time, latency </w:t>
+      </w:r>
+      <w:r>
+        <w:t>j</w:t>
+      </w:r>
+      <w:r>
+        <w:t xml:space="preserve">ne. </w:t>
+      </w:r>
+      <w:r>
+        <w:rPr>
+          <w:lang w:val="fi-FI"/>
+        </w:rPr>
+        <w:t>Tähän siis pitää syöttää suutinten dead time ja sen jännitekorjaus.</w:t>
+      </w:r>
+      <w:r>
+        <w:rPr>
+          <w:lang w:val="fi-FI"/>
+        </w:rPr>
         <w:t xml:space="preserve"> </w:t>
       </w:r>
-      <w:proofErr w:type="spellStart"/>
-      <w:r>
-        <w:t>kuin</w:t>
-      </w:r>
-      <w:proofErr w:type="spellEnd"/>
-      <w:r>
-        <w:t xml:space="preserve"> dead time, latency </w:t>
-      </w:r>
-      <w:proofErr w:type="spellStart"/>
-      <w:r>
-        <w:t>j</w:t>
-      </w:r>
-      <w:r>
-        <w:t>ne</w:t>
-      </w:r>
-      <w:proofErr w:type="spellEnd"/>
-      <w:r>
-        <w:t xml:space="preserve">. </w:t>
-      </w:r>
-      <w:r>
-        <w:rPr>
-          <w:lang w:val="fi-FI"/>
-        </w:rPr>
-        <w:t>Tähän siis pitää syöttää suutinten dead time ja sen jännitekorjaus.</w:t>
-      </w:r>
-      <w:r>
-        <w:rPr>
-          <w:lang w:val="fi-FI"/>
-        </w:rPr>
-        <w:t xml:space="preserve"> </w:t>
-      </w:r>
-      <w:r>
-        <w:t xml:space="preserve">B20/B25 </w:t>
-      </w:r>
-      <w:proofErr w:type="spellStart"/>
-      <w:r>
-        <w:t>vihreille</w:t>
-      </w:r>
-      <w:proofErr w:type="spellEnd"/>
-      <w:r>
-        <w:t xml:space="preserve"> </w:t>
-      </w:r>
-      <w:proofErr w:type="spellStart"/>
-      <w:r>
-        <w:t>arvot</w:t>
-      </w:r>
-      <w:proofErr w:type="spellEnd"/>
-      <w:r>
-        <w:t xml:space="preserve"> on:</w:t>
+      <w:r>
+        <w:t>B20/B25 vihreille arvot on:</w:t>
       </w:r>
     </w:p>
     <w:p>
@@ -3688,13 +3616,8 @@
         <w:t>8</w:t>
       </w:r>
       <w:r>
-        <w:t xml:space="preserve"> </w:t>
-      </w:r>
-      <w:proofErr w:type="spellStart"/>
-      <w:r>
-        <w:t>ms</w:t>
-      </w:r>
-      <w:proofErr w:type="spellEnd"/>
+        <w:t xml:space="preserve"> ms</w:t>
+      </w:r>
     </w:p>
     <w:p>
       <w:r>
@@ -4207,15 +4130,7 @@
     <w:p/>
     <w:p>
       <w:r>
-        <w:t xml:space="preserve">B28 </w:t>
-      </w:r>
-      <w:proofErr w:type="spellStart"/>
-      <w:r>
-        <w:t>pinkit</w:t>
-      </w:r>
-      <w:proofErr w:type="spellEnd"/>
-      <w:r>
-        <w:t>:</w:t>
+        <w:t>B28 pinkit:</w:t>
       </w:r>
     </w:p>
     <w:p>
@@ -4226,13 +4141,8 @@
         <w:t>7</w:t>
       </w:r>
       <w:r>
-        <w:t xml:space="preserve"> </w:t>
-      </w:r>
-      <w:proofErr w:type="spellStart"/>
-      <w:r>
-        <w:t>ms</w:t>
-      </w:r>
-      <w:proofErr w:type="spellEnd"/>
+        <w:t xml:space="preserve"> ms</w:t>
+      </w:r>
     </w:p>
     <w:p>
       <w:r>
@@ -4830,7 +4740,7 @@
                     <pic:cNvPicPr/>
                   </pic:nvPicPr>
                   <pic:blipFill>
-                    <a:blip r:embed="rId23"/>
+                    <a:blip r:embed="rId24"/>
                     <a:stretch>
                       <a:fillRect/>
                     </a:stretch>
@@ -4916,87 +4826,6 @@
             <wp:extent cx="2504661" cy="2743545"/>
             <wp:effectExtent l="0" t="0" r="0" b="0"/>
             <wp:docPr id="19" name="Picture 19"/>
-            <wp:cNvGraphicFramePr>
-              <a:graphicFrameLocks xmlns:a="http://schemas.openxmlformats.org/drawingml/2006/main" noChangeAspect="1"/>
-            </wp:cNvGraphicFramePr>
-            <a:graphic xmlns:a="http://schemas.openxmlformats.org/drawingml/2006/main">
-              <a:graphicData uri="http://schemas.openxmlformats.org/drawingml/2006/picture">
-                <pic:pic xmlns:pic="http://schemas.openxmlformats.org/drawingml/2006/picture">
-                  <pic:nvPicPr>
-                    <pic:cNvPr id="1" name=""/>
-                    <pic:cNvPicPr/>
-                  </pic:nvPicPr>
-                  <pic:blipFill>
-                    <a:blip r:embed="rId24"/>
-                    <a:stretch>
-                      <a:fillRect/>
-                    </a:stretch>
-                  </pic:blipFill>
-                  <pic:spPr>
-                    <a:xfrm>
-                      <a:off x="0" y="0"/>
-                      <a:ext cx="2508189" cy="2747409"/>
-                    </a:xfrm>
-                    <a:prstGeom prst="rect">
-                      <a:avLst/>
-                    </a:prstGeom>
-                  </pic:spPr>
-                </pic:pic>
-              </a:graphicData>
-            </a:graphic>
-          </wp:inline>
-        </w:drawing>
-      </w:r>
-    </w:p>
-    <w:p>
-      <w:pPr>
-        <w:rPr>
-          <w:lang w:val="fi-FI"/>
-        </w:rPr>
-      </w:pPr>
-      <w:r>
-        <w:rPr>
-          <w:lang w:val="fi-FI"/>
-        </w:rPr>
-        <w:t>EGO sensor listasta valitse käyttämäsi laajakaista ohjain ja klikkaa Write to Controller. Jos käyttämääsi ei löydy listalta, tulee käyttää jompaa kumpaa custom valintaa ja syöttää arvot käsin valmistajan speksin mukaan.</w:t>
-      </w:r>
-    </w:p>
-    <w:p>
-      <w:pPr>
-        <w:rPr>
-          <w:noProof/>
-          <w:lang w:val="fi-FI"/>
-        </w:rPr>
-      </w:pPr>
-      <w:r>
-        <w:rPr>
-          <w:lang w:val="fi-FI"/>
-        </w:rPr>
-        <w:t>Kun arvot on kirjoitettu, seosmittarin saa näkyville klikkaa</w:t>
-      </w:r>
-      <w:r>
-        <w:rPr>
-          <w:noProof/>
-          <w:lang w:val="fi-FI"/>
-        </w:rPr>
-        <w:t>malla hiiren oikeaa jonkun ”turhan” mittarin kohdalla ja etsimällä Air:Fuel Ratio Sensor inputs valikosta.</w:t>
-      </w:r>
-    </w:p>
-    <w:p>
-      <w:pPr>
-        <w:rPr>
-          <w:lang w:val="fi-FI"/>
-        </w:rPr>
-      </w:pPr>
-      <w:r>
-        <w:rPr>
-          <w:noProof/>
-        </w:rPr>
-        <w:drawing>
-          <wp:inline distT="0" distB="0" distL="0" distR="0" wp14:anchorId="36C3E38B" wp14:editId="13FD1AEC">
-            <wp:extent cx="5943600" cy="4025265"/>
-            <wp:effectExtent l="0" t="0" r="0" b="0"/>
-            <wp:docPr id="21" name="Picture 21"/>
             <wp:cNvGraphicFramePr>
               <a:graphicFrameLocks xmlns:a="http://schemas.openxmlformats.org/drawingml/2006/main" noChangeAspect="1"/>
             </wp:cNvGraphicFramePr>
@@ -5016,7 +4845,7 @@
                   <pic:spPr>
                     <a:xfrm>
                       <a:off x="0" y="0"/>
-                      <a:ext cx="5943600" cy="4025265"/>
+                      <a:ext cx="2508189" cy="2747409"/>
                     </a:xfrm>
                     <a:prstGeom prst="rect">
                       <a:avLst/>
@@ -5039,61 +4868,45 @@
         <w:rPr>
           <w:lang w:val="fi-FI"/>
         </w:rPr>
-        <w:lastRenderedPageBreak/>
-        <w:t>Mittarin pitäisi nyt näyttää samaa kuin itse laajakaista ohjaimen näyttö (jos on). Jos ei, niin tarkista kytkennät. Tämän jälkeen konetta voi koittaa käyntiin.</w:t>
-      </w:r>
-    </w:p>
-    <w:p>
-      <w:pPr>
-        <w:pStyle w:val="Heading2"/>
-        <w:rPr>
-          <w:lang w:val="fi-FI"/>
-        </w:rPr>
-      </w:pPr>
-      <w:bookmarkStart w:id="14" w:name="_Toc81413844"/>
-      <w:r>
-        <w:rPr>
-          <w:lang w:val="fi-FI"/>
-        </w:rPr>
-        <w:t>Käynnistäminen</w:t>
-      </w:r>
-      <w:bookmarkEnd w:id="14"/>
-    </w:p>
-    <w:p>
-      <w:pPr>
-        <w:rPr>
-          <w:lang w:val="fi-FI"/>
-        </w:rPr>
-      </w:pPr>
-    </w:p>
-    <w:p>
-      <w:pPr>
-        <w:rPr>
-          <w:lang w:val="fi-FI"/>
-        </w:rPr>
-      </w:pPr>
-      <w:r>
-        <w:rPr>
-          <w:lang w:val="fi-FI"/>
-        </w:rPr>
-        <w:t>Kun kaikki edellisen kohdan asetukset on tehty, voi konetta koittaa käyntiin. Sen pitäisi tärähtää kerralla tulille, mutta jos ei, niin ensimmäisenä kannattaa koittaa säätää VE-kartan alapäätä ylös tai alaspäin:</w:t>
-      </w:r>
-    </w:p>
-    <w:p>
-      <w:pPr>
-        <w:rPr>
-          <w:lang w:val="fi-FI"/>
-        </w:rPr>
-      </w:pPr>
-      <w:r>
+        <w:t>EGO sensor listasta valitse käyttämäsi laajakaista ohjain ja klikkaa Write to Controller. Jos käyttämääsi ei löydy listalta, tulee käyttää jompaa kumpaa custom valintaa ja syöttää arvot käsin valmistajan speksin mukaan.</w:t>
+      </w:r>
+    </w:p>
+    <w:p>
+      <w:pPr>
         <w:rPr>
           <w:noProof/>
+          <w:lang w:val="fi-FI"/>
+        </w:rPr>
+      </w:pPr>
+      <w:r>
+        <w:rPr>
+          <w:lang w:val="fi-FI"/>
+        </w:rPr>
+        <w:t>Kun arvot on kirjoitettu, seosmittarin saa näkyville klikkaa</w:t>
+      </w:r>
+      <w:r>
+        <w:rPr>
+          <w:noProof/>
+          <w:lang w:val="fi-FI"/>
+        </w:rPr>
+        <w:t>malla hiiren oikeaa jonkun ”turhan” mittarin kohdalla ja etsimällä Air:Fuel Ratio Sensor inputs valikosta.</w:t>
+      </w:r>
+    </w:p>
+    <w:p>
+      <w:pPr>
+        <w:rPr>
+          <w:lang w:val="fi-FI"/>
+        </w:rPr>
+      </w:pPr>
+      <w:r>
+        <w:rPr>
+          <w:noProof/>
         </w:rPr>
         <w:drawing>
-          <wp:inline distT="0" distB="0" distL="0" distR="0" wp14:anchorId="6FFE97E3" wp14:editId="1515DC99">
-            <wp:extent cx="2929604" cy="2282024"/>
-            <wp:effectExtent l="0" t="0" r="4445" b="4445"/>
-            <wp:docPr id="22" name="Picture 22"/>
+          <wp:inline distT="0" distB="0" distL="0" distR="0" wp14:anchorId="36C3E38B" wp14:editId="13FD1AEC">
+            <wp:extent cx="5943600" cy="4025265"/>
+            <wp:effectExtent l="0" t="0" r="0" b="0"/>
+            <wp:docPr id="21" name="Picture 21"/>
             <wp:cNvGraphicFramePr>
               <a:graphicFrameLocks xmlns:a="http://schemas.openxmlformats.org/drawingml/2006/main" noChangeAspect="1"/>
             </wp:cNvGraphicFramePr>
@@ -5113,6 +4926,103 @@
                   <pic:spPr>
                     <a:xfrm>
                       <a:off x="0" y="0"/>
+                      <a:ext cx="5943600" cy="4025265"/>
+                    </a:xfrm>
+                    <a:prstGeom prst="rect">
+                      <a:avLst/>
+                    </a:prstGeom>
+                  </pic:spPr>
+                </pic:pic>
+              </a:graphicData>
+            </a:graphic>
+          </wp:inline>
+        </w:drawing>
+      </w:r>
+    </w:p>
+    <w:p>
+      <w:pPr>
+        <w:rPr>
+          <w:lang w:val="fi-FI"/>
+        </w:rPr>
+      </w:pPr>
+      <w:r>
+        <w:rPr>
+          <w:lang w:val="fi-FI"/>
+        </w:rPr>
+        <w:lastRenderedPageBreak/>
+        <w:t>Mittarin pitäisi nyt näyttää samaa kuin itse laajakaista ohjaimen näyttö (jos on). Jos ei, niin tarkista kytkennät. Tämän jälkeen konetta voi koittaa käyntiin.</w:t>
+      </w:r>
+    </w:p>
+    <w:p>
+      <w:pPr>
+        <w:pStyle w:val="Heading2"/>
+        <w:rPr>
+          <w:lang w:val="fi-FI"/>
+        </w:rPr>
+      </w:pPr>
+      <w:bookmarkStart w:id="14" w:name="_Toc81413844"/>
+      <w:r>
+        <w:rPr>
+          <w:lang w:val="fi-FI"/>
+        </w:rPr>
+        <w:t>Käynnistäminen</w:t>
+      </w:r>
+      <w:bookmarkEnd w:id="14"/>
+    </w:p>
+    <w:p>
+      <w:pPr>
+        <w:rPr>
+          <w:lang w:val="fi-FI"/>
+        </w:rPr>
+      </w:pPr>
+    </w:p>
+    <w:p>
+      <w:pPr>
+        <w:rPr>
+          <w:lang w:val="fi-FI"/>
+        </w:rPr>
+      </w:pPr>
+      <w:r>
+        <w:rPr>
+          <w:lang w:val="fi-FI"/>
+        </w:rPr>
+        <w:t>Kun kaikki edellisen kohdan asetukset on tehty, voi konetta koittaa käyntiin. Sen pitäisi tärähtää kerralla tulille, mutta jos ei, niin ensimmäisenä kannattaa koittaa säätää VE-kartan alapäätä ylös tai alaspäin:</w:t>
+      </w:r>
+    </w:p>
+    <w:p>
+      <w:pPr>
+        <w:rPr>
+          <w:lang w:val="fi-FI"/>
+        </w:rPr>
+      </w:pPr>
+      <w:r>
+        <w:rPr>
+          <w:noProof/>
+        </w:rPr>
+        <w:drawing>
+          <wp:inline distT="0" distB="0" distL="0" distR="0" wp14:anchorId="6FFE97E3" wp14:editId="1515DC99">
+            <wp:extent cx="2929604" cy="2282024"/>
+            <wp:effectExtent l="0" t="0" r="4445" b="4445"/>
+            <wp:docPr id="22" name="Picture 22"/>
+            <wp:cNvGraphicFramePr>
+              <a:graphicFrameLocks xmlns:a="http://schemas.openxmlformats.org/drawingml/2006/main" noChangeAspect="1"/>
+            </wp:cNvGraphicFramePr>
+            <a:graphic xmlns:a="http://schemas.openxmlformats.org/drawingml/2006/main">
+              <a:graphicData uri="http://schemas.openxmlformats.org/drawingml/2006/picture">
+                <pic:pic xmlns:pic="http://schemas.openxmlformats.org/drawingml/2006/picture">
+                  <pic:nvPicPr>
+                    <pic:cNvPr id="1" name=""/>
+                    <pic:cNvPicPr/>
+                  </pic:nvPicPr>
+                  <pic:blipFill>
+                    <a:blip r:embed="rId27"/>
+                    <a:stretch>
+                      <a:fillRect/>
+                    </a:stretch>
+                  </pic:blipFill>
+                  <pic:spPr>
+                    <a:xfrm>
+                      <a:off x="0" y="0"/>
                       <a:ext cx="2940893" cy="2290818"/>
                     </a:xfrm>
                     <a:prstGeom prst="rect">
@@ -5246,7 +5156,7 @@
                     </pic:cNvPicPr>
                   </pic:nvPicPr>
                   <pic:blipFill>
-                    <a:blip r:embed="rId27">
+                    <a:blip r:embed="rId28">
                       <a:extLst>
                         <a:ext uri="{28A0092B-C50C-407E-A947-70E740481C1C}">
                           <a14:useLocalDpi xmlns:a14="http://schemas.microsoft.com/office/drawing/2010/main" val="0"/>
@@ -5340,7 +5250,7 @@
                     <pic:cNvPicPr/>
                   </pic:nvPicPr>
                   <pic:blipFill>
-                    <a:blip r:embed="rId28"/>
+                    <a:blip r:embed="rId29"/>
                     <a:stretch>
                       <a:fillRect/>
                     </a:stretch>
@@ -5487,7 +5397,7 @@
                     </pic:cNvPicPr>
                   </pic:nvPicPr>
                   <pic:blipFill>
-                    <a:blip r:embed="rId29" cstate="print">
+                    <a:blip r:embed="rId30" cstate="print">
                       <a:extLst>
                         <a:ext uri="{28A0092B-C50C-407E-A947-70E740481C1C}">
                           <a14:useLocalDpi xmlns:a14="http://schemas.microsoft.com/office/drawing/2010/main" val="0"/>
@@ -5864,7 +5774,6 @@
                 <w:color w:val="000000"/>
               </w:rPr>
             </w:pPr>
-            <w:proofErr w:type="spellStart"/>
             <w:r>
               <w:rPr>
                 <w:rFonts w:ascii="Calibri" w:eastAsia="Times New Roman" w:hAnsi="Calibri" w:cs="Calibri"/>
@@ -5874,7 +5783,6 @@
               </w:rPr>
               <w:t>Toiminto</w:t>
             </w:r>
-            <w:proofErr w:type="spellEnd"/>
           </w:p>
         </w:tc>
         <w:tc>
@@ -5962,7 +5870,6 @@
                 <w:color w:val="000000"/>
               </w:rPr>
             </w:pPr>
-            <w:proofErr w:type="spellStart"/>
             <w:r>
               <w:rPr>
                 <w:rFonts w:ascii="Calibri" w:eastAsia="Times New Roman" w:hAnsi="Calibri" w:cs="Calibri"/>
@@ -5972,7 +5879,6 @@
               </w:rPr>
               <w:t>Toiminto</w:t>
             </w:r>
-            <w:proofErr w:type="spellEnd"/>
           </w:p>
         </w:tc>
       </w:tr>
@@ -6039,33 +5945,8 @@
                 <w:rFonts w:ascii="Calibri" w:eastAsia="Times New Roman" w:hAnsi="Calibri" w:cs="Calibri"/>
                 <w:color w:val="000000"/>
               </w:rPr>
-              <w:t xml:space="preserve">Flex fuel </w:t>
-            </w:r>
-            <w:proofErr w:type="spellStart"/>
-            <w:r>
-              <w:rPr>
-                <w:rFonts w:ascii="Calibri" w:eastAsia="Times New Roman" w:hAnsi="Calibri" w:cs="Calibri"/>
-                <w:color w:val="000000"/>
-              </w:rPr>
-              <w:t>anturin</w:t>
-            </w:r>
-            <w:proofErr w:type="spellEnd"/>
-            <w:r>
-              <w:rPr>
-                <w:rFonts w:ascii="Calibri" w:eastAsia="Times New Roman" w:hAnsi="Calibri" w:cs="Calibri"/>
-                <w:color w:val="000000"/>
-              </w:rPr>
-              <w:t xml:space="preserve"> </w:t>
-            </w:r>
-            <w:proofErr w:type="spellStart"/>
-            <w:r>
-              <w:rPr>
-                <w:rFonts w:ascii="Calibri" w:eastAsia="Times New Roman" w:hAnsi="Calibri" w:cs="Calibri"/>
-                <w:color w:val="000000"/>
-              </w:rPr>
-              <w:t>signaali</w:t>
-            </w:r>
-            <w:proofErr w:type="spellEnd"/>
+              <w:t>Flex fuel anturin signaali</w:t>
+            </w:r>
           </w:p>
         </w:tc>
         <w:tc>
@@ -6214,47 +6095,13 @@
                 <w:color w:val="000000"/>
               </w:rPr>
             </w:pPr>
-            <w:proofErr w:type="spellStart"/>
-            <w:r>
-              <w:rPr>
-                <w:rFonts w:ascii="Calibri" w:eastAsia="Times New Roman" w:hAnsi="Calibri" w:cs="Calibri"/>
-                <w:color w:val="000000"/>
-              </w:rPr>
-              <w:t>Laajakaista</w:t>
-            </w:r>
-            <w:proofErr w:type="spellEnd"/>
-            <w:r>
-              <w:rPr>
-                <w:rFonts w:ascii="Calibri" w:eastAsia="Times New Roman" w:hAnsi="Calibri" w:cs="Calibri"/>
-                <w:color w:val="000000"/>
-              </w:rPr>
-              <w:t xml:space="preserve"> </w:t>
-            </w:r>
-            <w:proofErr w:type="spellStart"/>
-            <w:r>
-              <w:rPr>
-                <w:rFonts w:ascii="Calibri" w:eastAsia="Times New Roman" w:hAnsi="Calibri" w:cs="Calibri"/>
-                <w:color w:val="000000"/>
-              </w:rPr>
-              <w:t>lambdan</w:t>
-            </w:r>
-            <w:proofErr w:type="spellEnd"/>
-            <w:r>
-              <w:rPr>
-                <w:rFonts w:ascii="Calibri" w:eastAsia="Times New Roman" w:hAnsi="Calibri" w:cs="Calibri"/>
-                <w:color w:val="000000"/>
-              </w:rPr>
-              <w:t xml:space="preserve"> 0-5v </w:t>
-            </w:r>
-            <w:proofErr w:type="spellStart"/>
-            <w:r>
-              <w:rPr>
-                <w:rFonts w:ascii="Calibri" w:eastAsia="Times New Roman" w:hAnsi="Calibri" w:cs="Calibri"/>
-                <w:color w:val="000000"/>
-              </w:rPr>
-              <w:t>signaali</w:t>
-            </w:r>
-            <w:proofErr w:type="spellEnd"/>
+            <w:r>
+              <w:rPr>
+                <w:rFonts w:ascii="Calibri" w:eastAsia="Times New Roman" w:hAnsi="Calibri" w:cs="Calibri"/>
+                <w:color w:val="000000"/>
+              </w:rPr>
+              <w:t>Laajakaista lambdan 0-5v signaali</w:t>
+            </w:r>
           </w:p>
         </w:tc>
         <w:tc>
@@ -6408,33 +6255,8 @@
                 <w:rFonts w:ascii="Calibri" w:eastAsia="Times New Roman" w:hAnsi="Calibri" w:cs="Calibri"/>
                 <w:color w:val="000000"/>
               </w:rPr>
-              <w:t xml:space="preserve">Launch </w:t>
-            </w:r>
-            <w:proofErr w:type="spellStart"/>
-            <w:r>
-              <w:rPr>
-                <w:rFonts w:ascii="Calibri" w:eastAsia="Times New Roman" w:hAnsi="Calibri" w:cs="Calibri"/>
-                <w:color w:val="000000"/>
-              </w:rPr>
-              <w:t>napin</w:t>
-            </w:r>
-            <w:proofErr w:type="spellEnd"/>
-            <w:r>
-              <w:rPr>
-                <w:rFonts w:ascii="Calibri" w:eastAsia="Times New Roman" w:hAnsi="Calibri" w:cs="Calibri"/>
-                <w:color w:val="000000"/>
-              </w:rPr>
-              <w:t xml:space="preserve"> </w:t>
-            </w:r>
-            <w:proofErr w:type="spellStart"/>
-            <w:r>
-              <w:rPr>
-                <w:rFonts w:ascii="Calibri" w:eastAsia="Times New Roman" w:hAnsi="Calibri" w:cs="Calibri"/>
-                <w:color w:val="000000"/>
-              </w:rPr>
-              <w:t>signaali</w:t>
-            </w:r>
-            <w:proofErr w:type="spellEnd"/>
+              <w:t>Launch napin signaali</w:t>
+            </w:r>
           </w:p>
         </w:tc>
         <w:tc>
@@ -6583,37 +6405,12 @@
                 <w:color w:val="000000"/>
               </w:rPr>
             </w:pPr>
-            <w:proofErr w:type="spellStart"/>
-            <w:r>
-              <w:rPr>
-                <w:rFonts w:ascii="Calibri" w:eastAsia="Times New Roman" w:hAnsi="Calibri" w:cs="Calibri"/>
-                <w:color w:val="000000"/>
-              </w:rPr>
-              <w:t>Ylimääräinen</w:t>
-            </w:r>
-            <w:proofErr w:type="spellEnd"/>
-            <w:r>
-              <w:rPr>
-                <w:rFonts w:ascii="Calibri" w:eastAsia="Times New Roman" w:hAnsi="Calibri" w:cs="Calibri"/>
-                <w:color w:val="000000"/>
-              </w:rPr>
-              <w:t xml:space="preserve"> </w:t>
-            </w:r>
-            <w:proofErr w:type="spellStart"/>
-            <w:r>
-              <w:rPr>
-                <w:rFonts w:ascii="Calibri" w:eastAsia="Times New Roman" w:hAnsi="Calibri" w:cs="Calibri"/>
-                <w:color w:val="000000"/>
-              </w:rPr>
-              <w:t>releohjaus</w:t>
-            </w:r>
-            <w:proofErr w:type="spellEnd"/>
-            <w:r>
-              <w:rPr>
-                <w:rFonts w:ascii="Calibri" w:eastAsia="Times New Roman" w:hAnsi="Calibri" w:cs="Calibri"/>
-                <w:color w:val="000000"/>
-              </w:rPr>
-              <w:t xml:space="preserve"> D37</w:t>
+            <w:r>
+              <w:rPr>
+                <w:rFonts w:ascii="Calibri" w:eastAsia="Times New Roman" w:hAnsi="Calibri" w:cs="Calibri"/>
+                <w:color w:val="000000"/>
+              </w:rPr>
+              <w:t>Ylimääräinen releohjaus D37</w:t>
             </w:r>
           </w:p>
         </w:tc>
@@ -6700,17 +6497,8 @@
                 <w:rFonts w:ascii="Calibri" w:eastAsia="Times New Roman" w:hAnsi="Calibri" w:cs="Calibri"/>
                 <w:color w:val="000000"/>
               </w:rPr>
-              <w:t xml:space="preserve">+5 </w:t>
-            </w:r>
-            <w:proofErr w:type="spellStart"/>
-            <w:r>
-              <w:rPr>
-                <w:rFonts w:ascii="Calibri" w:eastAsia="Times New Roman" w:hAnsi="Calibri" w:cs="Calibri"/>
-                <w:color w:val="000000"/>
-              </w:rPr>
-              <w:t>Volttia</w:t>
-            </w:r>
-            <w:proofErr w:type="spellEnd"/>
+              <w:t>+5 Volttia</w:t>
+            </w:r>
           </w:p>
         </w:tc>
       </w:tr>
@@ -6772,47 +6560,13 @@
                 <w:color w:val="000000"/>
               </w:rPr>
             </w:pPr>
-            <w:proofErr w:type="spellStart"/>
-            <w:r>
-              <w:rPr>
-                <w:rFonts w:ascii="Calibri" w:eastAsia="Times New Roman" w:hAnsi="Calibri" w:cs="Calibri"/>
-                <w:color w:val="000000"/>
-              </w:rPr>
-              <w:t>Flektin</w:t>
-            </w:r>
-            <w:proofErr w:type="spellEnd"/>
-            <w:r>
-              <w:rPr>
-                <w:rFonts w:ascii="Calibri" w:eastAsia="Times New Roman" w:hAnsi="Calibri" w:cs="Calibri"/>
-                <w:color w:val="000000"/>
-              </w:rPr>
-              <w:t xml:space="preserve"> </w:t>
-            </w:r>
-            <w:proofErr w:type="spellStart"/>
-            <w:r>
-              <w:rPr>
-                <w:rFonts w:ascii="Calibri" w:eastAsia="Times New Roman" w:hAnsi="Calibri" w:cs="Calibri"/>
-                <w:color w:val="000000"/>
-              </w:rPr>
-              <w:t>relee</w:t>
-            </w:r>
-            <w:proofErr w:type="spellEnd"/>
-            <w:r>
-              <w:rPr>
-                <w:rFonts w:ascii="Calibri" w:eastAsia="Times New Roman" w:hAnsi="Calibri" w:cs="Calibri"/>
-                <w:color w:val="000000"/>
-              </w:rPr>
-              <w:t xml:space="preserve"> </w:t>
-            </w:r>
-            <w:proofErr w:type="spellStart"/>
-            <w:r>
-              <w:rPr>
-                <w:rFonts w:ascii="Calibri" w:eastAsia="Times New Roman" w:hAnsi="Calibri" w:cs="Calibri"/>
-                <w:color w:val="000000"/>
-              </w:rPr>
-              <w:t>ohjaus</w:t>
-            </w:r>
-            <w:proofErr w:type="spellEnd"/>
+            <w:r>
+              <w:rPr>
+                <w:rFonts w:ascii="Calibri" w:eastAsia="Times New Roman" w:hAnsi="Calibri" w:cs="Calibri"/>
+                <w:color w:val="000000"/>
+              </w:rPr>
+              <w:t>Flektin relee ohjaus</w:t>
+            </w:r>
           </w:p>
         </w:tc>
         <w:tc>
@@ -6893,37 +6647,12 @@
                 <w:color w:val="000000"/>
               </w:rPr>
             </w:pPr>
-            <w:proofErr w:type="spellStart"/>
-            <w:r>
-              <w:rPr>
-                <w:rFonts w:ascii="Calibri" w:eastAsia="Times New Roman" w:hAnsi="Calibri" w:cs="Calibri"/>
-                <w:color w:val="000000"/>
-              </w:rPr>
-              <w:t>Ylimääräinen</w:t>
-            </w:r>
-            <w:proofErr w:type="spellEnd"/>
-            <w:r>
-              <w:rPr>
-                <w:rFonts w:ascii="Calibri" w:eastAsia="Times New Roman" w:hAnsi="Calibri" w:cs="Calibri"/>
-                <w:color w:val="000000"/>
-              </w:rPr>
-              <w:t xml:space="preserve"> </w:t>
-            </w:r>
-            <w:proofErr w:type="spellStart"/>
-            <w:r>
-              <w:rPr>
-                <w:rFonts w:ascii="Calibri" w:eastAsia="Times New Roman" w:hAnsi="Calibri" w:cs="Calibri"/>
-                <w:color w:val="000000"/>
-              </w:rPr>
-              <w:t>releohjaus</w:t>
-            </w:r>
-            <w:proofErr w:type="spellEnd"/>
-            <w:r>
-              <w:rPr>
-                <w:rFonts w:ascii="Calibri" w:eastAsia="Times New Roman" w:hAnsi="Calibri" w:cs="Calibri"/>
-                <w:color w:val="000000"/>
-              </w:rPr>
-              <w:t xml:space="preserve"> D31</w:t>
+            <w:r>
+              <w:rPr>
+                <w:rFonts w:ascii="Calibri" w:eastAsia="Times New Roman" w:hAnsi="Calibri" w:cs="Calibri"/>
+                <w:color w:val="000000"/>
+              </w:rPr>
+              <w:t>Ylimääräinen releohjaus D31</w:t>
             </w:r>
           </w:p>
         </w:tc>
@@ -6986,47 +6715,13 @@
                 <w:color w:val="000000"/>
               </w:rPr>
             </w:pPr>
-            <w:proofErr w:type="spellStart"/>
-            <w:r>
-              <w:rPr>
-                <w:rFonts w:ascii="Calibri" w:eastAsia="Times New Roman" w:hAnsi="Calibri" w:cs="Calibri"/>
-                <w:color w:val="000000"/>
-              </w:rPr>
-              <w:t>Ahtopaine</w:t>
-            </w:r>
-            <w:proofErr w:type="spellEnd"/>
-            <w:r>
-              <w:rPr>
-                <w:rFonts w:ascii="Calibri" w:eastAsia="Times New Roman" w:hAnsi="Calibri" w:cs="Calibri"/>
-                <w:color w:val="000000"/>
-              </w:rPr>
-              <w:t xml:space="preserve"> </w:t>
-            </w:r>
-            <w:proofErr w:type="spellStart"/>
-            <w:r>
-              <w:rPr>
-                <w:rFonts w:ascii="Calibri" w:eastAsia="Times New Roman" w:hAnsi="Calibri" w:cs="Calibri"/>
-                <w:color w:val="000000"/>
-              </w:rPr>
-              <w:t>solenoidin</w:t>
-            </w:r>
-            <w:proofErr w:type="spellEnd"/>
-            <w:r>
-              <w:rPr>
-                <w:rFonts w:ascii="Calibri" w:eastAsia="Times New Roman" w:hAnsi="Calibri" w:cs="Calibri"/>
-                <w:color w:val="000000"/>
-              </w:rPr>
-              <w:t xml:space="preserve"> </w:t>
-            </w:r>
-            <w:proofErr w:type="spellStart"/>
-            <w:r>
-              <w:rPr>
-                <w:rFonts w:ascii="Calibri" w:eastAsia="Times New Roman" w:hAnsi="Calibri" w:cs="Calibri"/>
-                <w:color w:val="000000"/>
-              </w:rPr>
-              <w:t>lähtö</w:t>
-            </w:r>
-            <w:proofErr w:type="spellEnd"/>
+            <w:r>
+              <w:rPr>
+                <w:rFonts w:ascii="Calibri" w:eastAsia="Times New Roman" w:hAnsi="Calibri" w:cs="Calibri"/>
+                <w:color w:val="000000"/>
+              </w:rPr>
+              <w:t>Ahtopaine solenoidin lähtö</w:t>
+            </w:r>
           </w:p>
         </w:tc>
         <w:tc>
@@ -7107,37 +6802,12 @@
                 <w:color w:val="000000"/>
               </w:rPr>
             </w:pPr>
-            <w:proofErr w:type="spellStart"/>
-            <w:r>
-              <w:rPr>
-                <w:rFonts w:ascii="Calibri" w:eastAsia="Times New Roman" w:hAnsi="Calibri" w:cs="Calibri"/>
-                <w:color w:val="000000"/>
-              </w:rPr>
-              <w:t>Ylimääräinen</w:t>
-            </w:r>
-            <w:proofErr w:type="spellEnd"/>
-            <w:r>
-              <w:rPr>
-                <w:rFonts w:ascii="Calibri" w:eastAsia="Times New Roman" w:hAnsi="Calibri" w:cs="Calibri"/>
-                <w:color w:val="000000"/>
-              </w:rPr>
-              <w:t xml:space="preserve"> </w:t>
-            </w:r>
-            <w:proofErr w:type="spellStart"/>
-            <w:r>
-              <w:rPr>
-                <w:rFonts w:ascii="Calibri" w:eastAsia="Times New Roman" w:hAnsi="Calibri" w:cs="Calibri"/>
-                <w:color w:val="000000"/>
-              </w:rPr>
-              <w:t>releohjaus</w:t>
-            </w:r>
-            <w:proofErr w:type="spellEnd"/>
-            <w:r>
-              <w:rPr>
-                <w:rFonts w:ascii="Calibri" w:eastAsia="Times New Roman" w:hAnsi="Calibri" w:cs="Calibri"/>
-                <w:color w:val="000000"/>
-              </w:rPr>
-              <w:t xml:space="preserve"> D33</w:t>
+            <w:r>
+              <w:rPr>
+                <w:rFonts w:ascii="Calibri" w:eastAsia="Times New Roman" w:hAnsi="Calibri" w:cs="Calibri"/>
+                <w:color w:val="000000"/>
+              </w:rPr>
+              <w:t>Ylimääräinen releohjaus D33</w:t>
             </w:r>
           </w:p>
         </w:tc>
@@ -7206,7 +6876,7 @@
                     </pic:cNvPicPr>
                   </pic:nvPicPr>
                   <pic:blipFill>
-                    <a:blip r:embed="rId30">
+                    <a:blip r:embed="rId31">
                       <a:extLst>
                         <a:ext uri="{28A0092B-C50C-407E-A947-70E740481C1C}">
                           <a14:useLocalDpi xmlns:a14="http://schemas.microsoft.com/office/drawing/2010/main" val="0"/>
@@ -7310,7 +6980,6 @@
                 <w:color w:val="000000"/>
               </w:rPr>
             </w:pPr>
-            <w:proofErr w:type="spellStart"/>
             <w:r>
               <w:rPr>
                 <w:rFonts w:ascii="Calibri" w:eastAsia="Times New Roman" w:hAnsi="Calibri" w:cs="Calibri"/>
@@ -7320,7 +6989,6 @@
               </w:rPr>
               <w:t>Toiminto</w:t>
             </w:r>
-            <w:proofErr w:type="spellEnd"/>
           </w:p>
         </w:tc>
       </w:tr>
@@ -7382,37 +7050,12 @@
                 <w:color w:val="000000"/>
               </w:rPr>
             </w:pPr>
-            <w:proofErr w:type="spellStart"/>
-            <w:r>
-              <w:rPr>
-                <w:rFonts w:ascii="Calibri" w:eastAsia="Times New Roman" w:hAnsi="Calibri" w:cs="Calibri"/>
-                <w:color w:val="000000"/>
-              </w:rPr>
-              <w:t>Analoginen</w:t>
-            </w:r>
-            <w:proofErr w:type="spellEnd"/>
-            <w:r>
-              <w:rPr>
-                <w:rFonts w:ascii="Calibri" w:eastAsia="Times New Roman" w:hAnsi="Calibri" w:cs="Calibri"/>
-                <w:color w:val="000000"/>
-              </w:rPr>
-              <w:t xml:space="preserve"> </w:t>
-            </w:r>
-            <w:proofErr w:type="spellStart"/>
-            <w:r>
-              <w:rPr>
-                <w:rFonts w:ascii="Calibri" w:eastAsia="Times New Roman" w:hAnsi="Calibri" w:cs="Calibri"/>
-                <w:color w:val="000000"/>
-              </w:rPr>
-              <w:t>sisääntulo</w:t>
-            </w:r>
-            <w:proofErr w:type="spellEnd"/>
-            <w:r>
-              <w:rPr>
-                <w:rFonts w:ascii="Calibri" w:eastAsia="Times New Roman" w:hAnsi="Calibri" w:cs="Calibri"/>
-                <w:color w:val="000000"/>
-              </w:rPr>
-              <w:t xml:space="preserve"> A9</w:t>
+            <w:r>
+              <w:rPr>
+                <w:rFonts w:ascii="Calibri" w:eastAsia="Times New Roman" w:hAnsi="Calibri" w:cs="Calibri"/>
+                <w:color w:val="000000"/>
+              </w:rPr>
+              <w:t>Analoginen sisääntulo A9</w:t>
             </w:r>
           </w:p>
         </w:tc>
@@ -7611,37 +7254,12 @@
                 <w:color w:val="000000"/>
               </w:rPr>
             </w:pPr>
-            <w:proofErr w:type="spellStart"/>
-            <w:r>
-              <w:rPr>
-                <w:rFonts w:ascii="Calibri" w:eastAsia="Times New Roman" w:hAnsi="Calibri" w:cs="Calibri"/>
-                <w:color w:val="000000"/>
-              </w:rPr>
-              <w:t>Ylimääräinen</w:t>
-            </w:r>
-            <w:proofErr w:type="spellEnd"/>
-            <w:r>
-              <w:rPr>
-                <w:rFonts w:ascii="Calibri" w:eastAsia="Times New Roman" w:hAnsi="Calibri" w:cs="Calibri"/>
-                <w:color w:val="000000"/>
-              </w:rPr>
-              <w:t xml:space="preserve"> </w:t>
-            </w:r>
-            <w:proofErr w:type="spellStart"/>
-            <w:r>
-              <w:rPr>
-                <w:rFonts w:ascii="Calibri" w:eastAsia="Times New Roman" w:hAnsi="Calibri" w:cs="Calibri"/>
-                <w:color w:val="000000"/>
-              </w:rPr>
-              <w:t>releohjaus</w:t>
-            </w:r>
-            <w:proofErr w:type="spellEnd"/>
-            <w:r>
-              <w:rPr>
-                <w:rFonts w:ascii="Calibri" w:eastAsia="Times New Roman" w:hAnsi="Calibri" w:cs="Calibri"/>
-                <w:color w:val="000000"/>
-              </w:rPr>
-              <w:t xml:space="preserve"> D35</w:t>
+            <w:r>
+              <w:rPr>
+                <w:rFonts w:ascii="Calibri" w:eastAsia="Times New Roman" w:hAnsi="Calibri" w:cs="Calibri"/>
+                <w:color w:val="000000"/>
+              </w:rPr>
+              <w:t>Ylimääräinen releohjaus D35</w:t>
             </w:r>
           </w:p>
         </w:tc>
@@ -7775,33 +7393,8 @@
                 <w:rFonts w:ascii="Calibri" w:eastAsia="Times New Roman" w:hAnsi="Calibri" w:cs="Calibri"/>
                 <w:color w:val="000000"/>
               </w:rPr>
-              <w:t xml:space="preserve">Launch </w:t>
-            </w:r>
-            <w:proofErr w:type="spellStart"/>
-            <w:r>
-              <w:rPr>
-                <w:rFonts w:ascii="Calibri" w:eastAsia="Times New Roman" w:hAnsi="Calibri" w:cs="Calibri"/>
-                <w:color w:val="000000"/>
-              </w:rPr>
-              <w:t>napin</w:t>
-            </w:r>
-            <w:proofErr w:type="spellEnd"/>
-            <w:r>
-              <w:rPr>
-                <w:rFonts w:ascii="Calibri" w:eastAsia="Times New Roman" w:hAnsi="Calibri" w:cs="Calibri"/>
-                <w:color w:val="000000"/>
-              </w:rPr>
-              <w:t xml:space="preserve"> </w:t>
-            </w:r>
-            <w:proofErr w:type="spellStart"/>
-            <w:r>
-              <w:rPr>
-                <w:rFonts w:ascii="Calibri" w:eastAsia="Times New Roman" w:hAnsi="Calibri" w:cs="Calibri"/>
-                <w:color w:val="000000"/>
-              </w:rPr>
-              <w:t>signaali</w:t>
-            </w:r>
-            <w:proofErr w:type="spellEnd"/>
+              <w:t>Launch napin signaali</w:t>
+            </w:r>
           </w:p>
         </w:tc>
       </w:tr>
@@ -7861,47 +7454,13 @@
                 <w:color w:val="000000"/>
               </w:rPr>
             </w:pPr>
-            <w:proofErr w:type="spellStart"/>
-            <w:r>
-              <w:rPr>
-                <w:rFonts w:ascii="Calibri" w:eastAsia="Times New Roman" w:hAnsi="Calibri" w:cs="Calibri"/>
-                <w:color w:val="000000"/>
-              </w:rPr>
-              <w:t>Ahtopaine</w:t>
-            </w:r>
-            <w:proofErr w:type="spellEnd"/>
-            <w:r>
-              <w:rPr>
-                <w:rFonts w:ascii="Calibri" w:eastAsia="Times New Roman" w:hAnsi="Calibri" w:cs="Calibri"/>
-                <w:color w:val="000000"/>
-              </w:rPr>
-              <w:t xml:space="preserve"> </w:t>
-            </w:r>
-            <w:proofErr w:type="spellStart"/>
-            <w:r>
-              <w:rPr>
-                <w:rFonts w:ascii="Calibri" w:eastAsia="Times New Roman" w:hAnsi="Calibri" w:cs="Calibri"/>
-                <w:color w:val="000000"/>
-              </w:rPr>
-              <w:t>solenoidin</w:t>
-            </w:r>
-            <w:proofErr w:type="spellEnd"/>
-            <w:r>
-              <w:rPr>
-                <w:rFonts w:ascii="Calibri" w:eastAsia="Times New Roman" w:hAnsi="Calibri" w:cs="Calibri"/>
-                <w:color w:val="000000"/>
-              </w:rPr>
-              <w:t xml:space="preserve"> </w:t>
-            </w:r>
-            <w:proofErr w:type="spellStart"/>
-            <w:r>
-              <w:rPr>
-                <w:rFonts w:ascii="Calibri" w:eastAsia="Times New Roman" w:hAnsi="Calibri" w:cs="Calibri"/>
-                <w:color w:val="000000"/>
-              </w:rPr>
-              <w:t>lähtö</w:t>
-            </w:r>
-            <w:proofErr w:type="spellEnd"/>
+            <w:r>
+              <w:rPr>
+                <w:rFonts w:ascii="Calibri" w:eastAsia="Times New Roman" w:hAnsi="Calibri" w:cs="Calibri"/>
+                <w:color w:val="000000"/>
+              </w:rPr>
+              <w:t>Ahtopaine solenoidin lähtö</w:t>
+            </w:r>
           </w:p>
         </w:tc>
       </w:tr>
@@ -7961,47 +7520,13 @@
                 <w:color w:val="000000"/>
               </w:rPr>
             </w:pPr>
-            <w:proofErr w:type="spellStart"/>
-            <w:r>
-              <w:rPr>
-                <w:rFonts w:ascii="Calibri" w:eastAsia="Times New Roman" w:hAnsi="Calibri" w:cs="Calibri"/>
-                <w:color w:val="000000"/>
-              </w:rPr>
-              <w:t>Ohjattu</w:t>
-            </w:r>
-            <w:proofErr w:type="spellEnd"/>
-            <w:r>
-              <w:rPr>
-                <w:rFonts w:ascii="Calibri" w:eastAsia="Times New Roman" w:hAnsi="Calibri" w:cs="Calibri"/>
-                <w:color w:val="000000"/>
-              </w:rPr>
-              <w:t xml:space="preserve"> +12 </w:t>
-            </w:r>
-            <w:proofErr w:type="spellStart"/>
-            <w:r>
-              <w:rPr>
-                <w:rFonts w:ascii="Calibri" w:eastAsia="Times New Roman" w:hAnsi="Calibri" w:cs="Calibri"/>
-                <w:color w:val="000000"/>
-              </w:rPr>
-              <w:t>Voltin</w:t>
-            </w:r>
-            <w:proofErr w:type="spellEnd"/>
-            <w:r>
-              <w:rPr>
-                <w:rFonts w:ascii="Calibri" w:eastAsia="Times New Roman" w:hAnsi="Calibri" w:cs="Calibri"/>
-                <w:color w:val="000000"/>
-              </w:rPr>
-              <w:t xml:space="preserve"> </w:t>
-            </w:r>
-            <w:proofErr w:type="spellStart"/>
-            <w:r>
-              <w:rPr>
-                <w:rFonts w:ascii="Calibri" w:eastAsia="Times New Roman" w:hAnsi="Calibri" w:cs="Calibri"/>
-                <w:color w:val="000000"/>
-              </w:rPr>
-              <w:t>lähtö</w:t>
-            </w:r>
-            <w:proofErr w:type="spellEnd"/>
+            <w:r>
+              <w:rPr>
+                <w:rFonts w:ascii="Calibri" w:eastAsia="Times New Roman" w:hAnsi="Calibri" w:cs="Calibri"/>
+                <w:color w:val="000000"/>
+              </w:rPr>
+              <w:t>Ohjattu +12 Voltin lähtö</w:t>
+            </w:r>
           </w:p>
         </w:tc>
       </w:tr>
@@ -8061,37 +7586,12 @@
                 <w:color w:val="000000"/>
               </w:rPr>
             </w:pPr>
-            <w:proofErr w:type="spellStart"/>
-            <w:r>
-              <w:rPr>
-                <w:rFonts w:ascii="Calibri" w:eastAsia="Times New Roman" w:hAnsi="Calibri" w:cs="Calibri"/>
-                <w:color w:val="000000"/>
-              </w:rPr>
-              <w:t>Analoginen</w:t>
-            </w:r>
-            <w:proofErr w:type="spellEnd"/>
-            <w:r>
-              <w:rPr>
-                <w:rFonts w:ascii="Calibri" w:eastAsia="Times New Roman" w:hAnsi="Calibri" w:cs="Calibri"/>
-                <w:color w:val="000000"/>
-              </w:rPr>
-              <w:t xml:space="preserve"> </w:t>
-            </w:r>
-            <w:proofErr w:type="spellStart"/>
-            <w:r>
-              <w:rPr>
-                <w:rFonts w:ascii="Calibri" w:eastAsia="Times New Roman" w:hAnsi="Calibri" w:cs="Calibri"/>
-                <w:color w:val="000000"/>
-              </w:rPr>
-              <w:t>sisääntulo</w:t>
-            </w:r>
-            <w:proofErr w:type="spellEnd"/>
-            <w:r>
-              <w:rPr>
-                <w:rFonts w:ascii="Calibri" w:eastAsia="Times New Roman" w:hAnsi="Calibri" w:cs="Calibri"/>
-                <w:color w:val="000000"/>
-              </w:rPr>
-              <w:t xml:space="preserve"> A7</w:t>
+            <w:r>
+              <w:rPr>
+                <w:rFonts w:ascii="Calibri" w:eastAsia="Times New Roman" w:hAnsi="Calibri" w:cs="Calibri"/>
+                <w:color w:val="000000"/>
+              </w:rPr>
+              <w:t>Analoginen sisääntulo A7</w:t>
             </w:r>
           </w:p>
         </w:tc>
@@ -8152,37 +7652,12 @@
                 <w:color w:val="000000"/>
               </w:rPr>
             </w:pPr>
-            <w:proofErr w:type="spellStart"/>
-            <w:r>
-              <w:rPr>
-                <w:rFonts w:ascii="Calibri" w:eastAsia="Times New Roman" w:hAnsi="Calibri" w:cs="Calibri"/>
-                <w:color w:val="000000"/>
-              </w:rPr>
-              <w:t>Analoginen</w:t>
-            </w:r>
-            <w:proofErr w:type="spellEnd"/>
-            <w:r>
-              <w:rPr>
-                <w:rFonts w:ascii="Calibri" w:eastAsia="Times New Roman" w:hAnsi="Calibri" w:cs="Calibri"/>
-                <w:color w:val="000000"/>
-              </w:rPr>
-              <w:t xml:space="preserve"> </w:t>
-            </w:r>
-            <w:proofErr w:type="spellStart"/>
-            <w:r>
-              <w:rPr>
-                <w:rFonts w:ascii="Calibri" w:eastAsia="Times New Roman" w:hAnsi="Calibri" w:cs="Calibri"/>
-                <w:color w:val="000000"/>
-              </w:rPr>
-              <w:t>sisääntulo</w:t>
-            </w:r>
-            <w:proofErr w:type="spellEnd"/>
-            <w:r>
-              <w:rPr>
-                <w:rFonts w:ascii="Calibri" w:eastAsia="Times New Roman" w:hAnsi="Calibri" w:cs="Calibri"/>
-                <w:color w:val="000000"/>
-              </w:rPr>
-              <w:t xml:space="preserve"> A6</w:t>
+            <w:r>
+              <w:rPr>
+                <w:rFonts w:ascii="Calibri" w:eastAsia="Times New Roman" w:hAnsi="Calibri" w:cs="Calibri"/>
+                <w:color w:val="000000"/>
+              </w:rPr>
+              <w:t>Analoginen sisääntulo A6</w:t>
             </w:r>
           </w:p>
         </w:tc>
@@ -8243,37 +7718,12 @@
                 <w:color w:val="000000"/>
               </w:rPr>
             </w:pPr>
-            <w:proofErr w:type="spellStart"/>
-            <w:r>
-              <w:rPr>
-                <w:rFonts w:ascii="Calibri" w:eastAsia="Times New Roman" w:hAnsi="Calibri" w:cs="Calibri"/>
-                <w:color w:val="000000"/>
-              </w:rPr>
-              <w:t>Ylimääräinen</w:t>
-            </w:r>
-            <w:proofErr w:type="spellEnd"/>
-            <w:r>
-              <w:rPr>
-                <w:rFonts w:ascii="Calibri" w:eastAsia="Times New Roman" w:hAnsi="Calibri" w:cs="Calibri"/>
-                <w:color w:val="000000"/>
-              </w:rPr>
-              <w:t xml:space="preserve"> </w:t>
-            </w:r>
-            <w:proofErr w:type="spellStart"/>
-            <w:r>
-              <w:rPr>
-                <w:rFonts w:ascii="Calibri" w:eastAsia="Times New Roman" w:hAnsi="Calibri" w:cs="Calibri"/>
-                <w:color w:val="000000"/>
-              </w:rPr>
-              <w:t>releohjaus</w:t>
-            </w:r>
-            <w:proofErr w:type="spellEnd"/>
-            <w:r>
-              <w:rPr>
-                <w:rFonts w:ascii="Calibri" w:eastAsia="Times New Roman" w:hAnsi="Calibri" w:cs="Calibri"/>
-                <w:color w:val="000000"/>
-              </w:rPr>
-              <w:t xml:space="preserve"> D31</w:t>
+            <w:r>
+              <w:rPr>
+                <w:rFonts w:ascii="Calibri" w:eastAsia="Times New Roman" w:hAnsi="Calibri" w:cs="Calibri"/>
+                <w:color w:val="000000"/>
+              </w:rPr>
+              <w:t>Ylimääräinen releohjaus D31</w:t>
             </w:r>
           </w:p>
         </w:tc>
@@ -8334,37 +7784,12 @@
                 <w:color w:val="000000"/>
               </w:rPr>
             </w:pPr>
-            <w:proofErr w:type="spellStart"/>
-            <w:r>
-              <w:rPr>
-                <w:rFonts w:ascii="Calibri" w:eastAsia="Times New Roman" w:hAnsi="Calibri" w:cs="Calibri"/>
-                <w:color w:val="000000"/>
-              </w:rPr>
-              <w:t>Ylimääräinen</w:t>
-            </w:r>
-            <w:proofErr w:type="spellEnd"/>
-            <w:r>
-              <w:rPr>
-                <w:rFonts w:ascii="Calibri" w:eastAsia="Times New Roman" w:hAnsi="Calibri" w:cs="Calibri"/>
-                <w:color w:val="000000"/>
-              </w:rPr>
-              <w:t xml:space="preserve"> </w:t>
-            </w:r>
-            <w:proofErr w:type="spellStart"/>
-            <w:r>
-              <w:rPr>
-                <w:rFonts w:ascii="Calibri" w:eastAsia="Times New Roman" w:hAnsi="Calibri" w:cs="Calibri"/>
-                <w:color w:val="000000"/>
-              </w:rPr>
-              <w:t>releohjaus</w:t>
-            </w:r>
-            <w:proofErr w:type="spellEnd"/>
-            <w:r>
-              <w:rPr>
-                <w:rFonts w:ascii="Calibri" w:eastAsia="Times New Roman" w:hAnsi="Calibri" w:cs="Calibri"/>
-                <w:color w:val="000000"/>
-              </w:rPr>
-              <w:t xml:space="preserve"> D33</w:t>
+            <w:r>
+              <w:rPr>
+                <w:rFonts w:ascii="Calibri" w:eastAsia="Times New Roman" w:hAnsi="Calibri" w:cs="Calibri"/>
+                <w:color w:val="000000"/>
+              </w:rPr>
+              <w:t>Ylimääräinen releohjaus D33</w:t>
             </w:r>
           </w:p>
         </w:tc>
@@ -8430,17 +7855,8 @@
                 <w:rFonts w:ascii="Calibri" w:eastAsia="Times New Roman" w:hAnsi="Calibri" w:cs="Calibri"/>
                 <w:color w:val="000000"/>
               </w:rPr>
-              <w:t xml:space="preserve">+5 </w:t>
-            </w:r>
-            <w:proofErr w:type="spellStart"/>
-            <w:r>
-              <w:rPr>
-                <w:rFonts w:ascii="Calibri" w:eastAsia="Times New Roman" w:hAnsi="Calibri" w:cs="Calibri"/>
-                <w:color w:val="000000"/>
-              </w:rPr>
-              <w:t>Volttia</w:t>
-            </w:r>
-            <w:proofErr w:type="spellEnd"/>
+              <w:t>+5 Volttia</w:t>
+            </w:r>
           </w:p>
         </w:tc>
       </w:tr>
@@ -8505,33 +7921,8 @@
                 <w:rFonts w:ascii="Calibri" w:eastAsia="Times New Roman" w:hAnsi="Calibri" w:cs="Calibri"/>
                 <w:color w:val="000000"/>
               </w:rPr>
-              <w:t xml:space="preserve">Flex fuel </w:t>
-            </w:r>
-            <w:proofErr w:type="spellStart"/>
-            <w:r>
-              <w:rPr>
-                <w:rFonts w:ascii="Calibri" w:eastAsia="Times New Roman" w:hAnsi="Calibri" w:cs="Calibri"/>
-                <w:color w:val="000000"/>
-              </w:rPr>
-              <w:t>anturin</w:t>
-            </w:r>
-            <w:proofErr w:type="spellEnd"/>
-            <w:r>
-              <w:rPr>
-                <w:rFonts w:ascii="Calibri" w:eastAsia="Times New Roman" w:hAnsi="Calibri" w:cs="Calibri"/>
-                <w:color w:val="000000"/>
-              </w:rPr>
-              <w:t xml:space="preserve"> </w:t>
-            </w:r>
-            <w:proofErr w:type="spellStart"/>
-            <w:r>
-              <w:rPr>
-                <w:rFonts w:ascii="Calibri" w:eastAsia="Times New Roman" w:hAnsi="Calibri" w:cs="Calibri"/>
-                <w:color w:val="000000"/>
-              </w:rPr>
-              <w:t>signaali</w:t>
-            </w:r>
-            <w:proofErr w:type="spellEnd"/>
+              <w:t>Flex fuel anturin signaali</w:t>
+            </w:r>
           </w:p>
         </w:tc>
       </w:tr>
@@ -8591,47 +7982,13 @@
                 <w:color w:val="000000"/>
               </w:rPr>
             </w:pPr>
-            <w:proofErr w:type="spellStart"/>
-            <w:r>
-              <w:rPr>
-                <w:rFonts w:ascii="Calibri" w:eastAsia="Times New Roman" w:hAnsi="Calibri" w:cs="Calibri"/>
-                <w:color w:val="000000"/>
-              </w:rPr>
-              <w:t>Laajakaista</w:t>
-            </w:r>
-            <w:proofErr w:type="spellEnd"/>
-            <w:r>
-              <w:rPr>
-                <w:rFonts w:ascii="Calibri" w:eastAsia="Times New Roman" w:hAnsi="Calibri" w:cs="Calibri"/>
-                <w:color w:val="000000"/>
-              </w:rPr>
-              <w:t xml:space="preserve"> </w:t>
-            </w:r>
-            <w:proofErr w:type="spellStart"/>
-            <w:r>
-              <w:rPr>
-                <w:rFonts w:ascii="Calibri" w:eastAsia="Times New Roman" w:hAnsi="Calibri" w:cs="Calibri"/>
-                <w:color w:val="000000"/>
-              </w:rPr>
-              <w:t>lambdan</w:t>
-            </w:r>
-            <w:proofErr w:type="spellEnd"/>
-            <w:r>
-              <w:rPr>
-                <w:rFonts w:ascii="Calibri" w:eastAsia="Times New Roman" w:hAnsi="Calibri" w:cs="Calibri"/>
-                <w:color w:val="000000"/>
-              </w:rPr>
-              <w:t xml:space="preserve"> 0-5v </w:t>
-            </w:r>
-            <w:proofErr w:type="spellStart"/>
-            <w:r>
-              <w:rPr>
-                <w:rFonts w:ascii="Calibri" w:eastAsia="Times New Roman" w:hAnsi="Calibri" w:cs="Calibri"/>
-                <w:color w:val="000000"/>
-              </w:rPr>
-              <w:t>signaali</w:t>
-            </w:r>
-            <w:proofErr w:type="spellEnd"/>
+            <w:r>
+              <w:rPr>
+                <w:rFonts w:ascii="Calibri" w:eastAsia="Times New Roman" w:hAnsi="Calibri" w:cs="Calibri"/>
+                <w:color w:val="000000"/>
+              </w:rPr>
+              <w:t>Laajakaista lambdan 0-5v signaali</w:t>
+            </w:r>
           </w:p>
         </w:tc>
       </w:tr>
@@ -8693,47 +8050,1285 @@
                 <w:color w:val="000000"/>
               </w:rPr>
             </w:pPr>
-            <w:proofErr w:type="spellStart"/>
-            <w:r>
-              <w:rPr>
-                <w:rFonts w:ascii="Calibri" w:eastAsia="Times New Roman" w:hAnsi="Calibri" w:cs="Calibri"/>
-                <w:color w:val="000000"/>
-              </w:rPr>
-              <w:t>Flektin</w:t>
-            </w:r>
-            <w:proofErr w:type="spellEnd"/>
-            <w:r>
-              <w:rPr>
-                <w:rFonts w:ascii="Calibri" w:eastAsia="Times New Roman" w:hAnsi="Calibri" w:cs="Calibri"/>
-                <w:color w:val="000000"/>
-              </w:rPr>
-              <w:t xml:space="preserve"> </w:t>
-            </w:r>
-            <w:proofErr w:type="spellStart"/>
-            <w:r>
-              <w:rPr>
-                <w:rFonts w:ascii="Calibri" w:eastAsia="Times New Roman" w:hAnsi="Calibri" w:cs="Calibri"/>
-                <w:color w:val="000000"/>
-              </w:rPr>
-              <w:t>relee</w:t>
-            </w:r>
-            <w:proofErr w:type="spellEnd"/>
-            <w:r>
-              <w:rPr>
-                <w:rFonts w:ascii="Calibri" w:eastAsia="Times New Roman" w:hAnsi="Calibri" w:cs="Calibri"/>
-                <w:color w:val="000000"/>
-              </w:rPr>
-              <w:t xml:space="preserve"> </w:t>
-            </w:r>
-            <w:proofErr w:type="spellStart"/>
-            <w:r>
-              <w:rPr>
-                <w:rFonts w:ascii="Calibri" w:eastAsia="Times New Roman" w:hAnsi="Calibri" w:cs="Calibri"/>
-                <w:color w:val="000000"/>
-              </w:rPr>
-              <w:t>ohjaus</w:t>
-            </w:r>
-            <w:proofErr w:type="spellEnd"/>
+            <w:r>
+              <w:rPr>
+                <w:rFonts w:ascii="Calibri" w:eastAsia="Times New Roman" w:hAnsi="Calibri" w:cs="Calibri"/>
+                <w:color w:val="000000"/>
+              </w:rPr>
+              <w:t>Flektin relee ohjaus</w:t>
+            </w:r>
+          </w:p>
+        </w:tc>
+      </w:tr>
+    </w:tbl>
+    <w:p>
+      <w:pPr>
+        <w:rPr>
+          <w:lang w:val="fi-FI"/>
+        </w:rPr>
+      </w:pPr>
+    </w:p>
+    <w:p>
+      <w:pPr>
+        <w:rPr>
+          <w:lang w:val="fi-FI"/>
+        </w:rPr>
+      </w:pPr>
+      <w:r>
+        <w:rPr>
+          <w:lang w:val="fi-FI"/>
+        </w:rPr>
+        <w:br w:type="page"/>
+      </w:r>
+    </w:p>
+    <w:p>
+      <w:pPr>
+        <w:rPr>
+          <w:lang w:val="fi-FI"/>
+        </w:rPr>
+      </w:pPr>
+      <w:r>
+        <w:rPr>
+          <w:lang w:val="fi-FI"/>
+        </w:rPr>
+        <w:lastRenderedPageBreak/>
+        <w:t>Rev</w:t>
+      </w:r>
+      <w:r>
+        <w:rPr>
+          <w:lang w:val="fi-FI"/>
+        </w:rPr>
+        <w:t>3</w:t>
+      </w:r>
+      <w:r>
+        <w:rPr>
+          <w:lang w:val="fi-FI"/>
+        </w:rPr>
+        <w:t>.</w:t>
+      </w:r>
+      <w:r>
+        <w:rPr>
+          <w:lang w:val="fi-FI"/>
+        </w:rPr>
+        <w:t>0</w:t>
+      </w:r>
+      <w:r>
+        <w:rPr>
+          <w:lang w:val="fi-FI"/>
+        </w:rPr>
+        <w:t>:</w:t>
+      </w:r>
+    </w:p>
+    <w:p>
+      <w:pPr>
+        <w:rPr>
+          <w:lang w:val="fi-FI"/>
+        </w:rPr>
+      </w:pPr>
+      <w:r>
+        <w:rPr>
+          <w:noProof/>
+          <w:lang w:val="fi-FI"/>
+        </w:rPr>
+        <w:drawing>
+          <wp:inline distT="0" distB="0" distL="0" distR="0" wp14:anchorId="2E011EE6" wp14:editId="7C0B2E2D">
+            <wp:extent cx="5943600" cy="1188720"/>
+            <wp:effectExtent l="0" t="0" r="0" b="0"/>
+            <wp:docPr id="28" name="Picture 28"/>
+            <wp:cNvGraphicFramePr>
+              <a:graphicFrameLocks xmlns:a="http://schemas.openxmlformats.org/drawingml/2006/main" noChangeAspect="1"/>
+            </wp:cNvGraphicFramePr>
+            <a:graphic xmlns:a="http://schemas.openxmlformats.org/drawingml/2006/main">
+              <a:graphicData uri="http://schemas.openxmlformats.org/drawingml/2006/picture">
+                <pic:pic xmlns:pic="http://schemas.openxmlformats.org/drawingml/2006/picture">
+                  <pic:nvPicPr>
+                    <pic:cNvPr id="0" name="Picture 2"/>
+                    <pic:cNvPicPr>
+                      <a:picLocks noChangeAspect="1" noChangeArrowheads="1"/>
+                    </pic:cNvPicPr>
+                  </pic:nvPicPr>
+                  <pic:blipFill>
+                    <a:blip r:embed="rId31">
+                      <a:extLst>
+                        <a:ext uri="{28A0092B-C50C-407E-A947-70E740481C1C}">
+                          <a14:useLocalDpi xmlns:a14="http://schemas.microsoft.com/office/drawing/2010/main" val="0"/>
+                        </a:ext>
+                      </a:extLst>
+                    </a:blip>
+                    <a:srcRect/>
+                    <a:stretch>
+                      <a:fillRect/>
+                    </a:stretch>
+                  </pic:blipFill>
+                  <pic:spPr bwMode="auto">
+                    <a:xfrm>
+                      <a:off x="0" y="0"/>
+                      <a:ext cx="5943600" cy="1188720"/>
+                    </a:xfrm>
+                    <a:prstGeom prst="rect">
+                      <a:avLst/>
+                    </a:prstGeom>
+                    <a:noFill/>
+                    <a:ln>
+                      <a:noFill/>
+                    </a:ln>
+                  </pic:spPr>
+                </pic:pic>
+              </a:graphicData>
+            </a:graphic>
+          </wp:inline>
+        </w:drawing>
+      </w:r>
+    </w:p>
+    <w:tbl>
+      <w:tblPr>
+        <w:tblW w:w="8276" w:type="dxa"/>
+        <w:tblLook w:val="04A0" w:firstRow="1" w:lastRow="0" w:firstColumn="1" w:lastColumn="0" w:noHBand="0" w:noVBand="1"/>
+      </w:tblPr>
+      <w:tblGrid>
+        <w:gridCol w:w="1417"/>
+        <w:gridCol w:w="6859"/>
+      </w:tblGrid>
+      <w:tr>
+        <w:trPr>
+          <w:trHeight w:val="300"/>
+        </w:trPr>
+        <w:tc>
+          <w:tcPr>
+            <w:tcW w:w="1417" w:type="dxa"/>
+            <w:tcBorders>
+              <w:top w:val="single" w:sz="4" w:space="0" w:color="auto"/>
+              <w:left w:val="single" w:sz="4" w:space="0" w:color="auto"/>
+              <w:bottom w:val="single" w:sz="4" w:space="0" w:color="auto"/>
+              <w:right w:val="single" w:sz="4" w:space="0" w:color="auto"/>
+            </w:tcBorders>
+            <w:shd w:val="clear" w:color="auto" w:fill="auto"/>
+            <w:noWrap/>
+            <w:vAlign w:val="bottom"/>
+            <w:hideMark/>
+          </w:tcPr>
+          <w:p>
+            <w:pPr>
+              <w:spacing w:after="0" w:line="240" w:lineRule="auto"/>
+              <w:rPr>
+                <w:rFonts w:ascii="Calibri" w:eastAsia="Times New Roman" w:hAnsi="Calibri" w:cs="Calibri"/>
+                <w:b/>
+                <w:bCs/>
+                <w:color w:val="000000"/>
+              </w:rPr>
+            </w:pPr>
+            <w:r>
+              <w:rPr>
+                <w:rFonts w:ascii="Calibri" w:eastAsia="Times New Roman" w:hAnsi="Calibri" w:cs="Calibri"/>
+                <w:b/>
+                <w:bCs/>
+                <w:color w:val="000000"/>
+              </w:rPr>
+              <w:t>Pinni</w:t>
+            </w:r>
+          </w:p>
+        </w:tc>
+        <w:tc>
+          <w:tcPr>
+            <w:tcW w:w="6859" w:type="dxa"/>
+            <w:tcBorders>
+              <w:top w:val="single" w:sz="4" w:space="0" w:color="auto"/>
+              <w:left w:val="nil"/>
+              <w:bottom w:val="single" w:sz="4" w:space="0" w:color="auto"/>
+              <w:right w:val="single" w:sz="4" w:space="0" w:color="auto"/>
+            </w:tcBorders>
+            <w:shd w:val="clear" w:color="auto" w:fill="auto"/>
+            <w:noWrap/>
+            <w:vAlign w:val="bottom"/>
+            <w:hideMark/>
+          </w:tcPr>
+          <w:p>
+            <w:pPr>
+              <w:spacing w:after="0" w:line="240" w:lineRule="auto"/>
+              <w:rPr>
+                <w:rFonts w:ascii="Calibri" w:eastAsia="Times New Roman" w:hAnsi="Calibri" w:cs="Calibri"/>
+                <w:b/>
+                <w:bCs/>
+                <w:color w:val="000000"/>
+              </w:rPr>
+            </w:pPr>
+            <w:r>
+              <w:rPr>
+                <w:rFonts w:ascii="Calibri" w:eastAsia="Times New Roman" w:hAnsi="Calibri" w:cs="Calibri"/>
+                <w:b/>
+                <w:bCs/>
+                <w:color w:val="000000"/>
+              </w:rPr>
+              <w:t>Toiminto</w:t>
+            </w:r>
+          </w:p>
+        </w:tc>
+      </w:tr>
+      <w:tr>
+        <w:trPr>
+          <w:trHeight w:val="300"/>
+        </w:trPr>
+        <w:tc>
+          <w:tcPr>
+            <w:tcW w:w="1417" w:type="dxa"/>
+            <w:tcBorders>
+              <w:top w:val="nil"/>
+              <w:left w:val="single" w:sz="4" w:space="0" w:color="auto"/>
+              <w:bottom w:val="single" w:sz="4" w:space="0" w:color="auto"/>
+              <w:right w:val="single" w:sz="4" w:space="0" w:color="auto"/>
+            </w:tcBorders>
+            <w:shd w:val="clear" w:color="auto" w:fill="auto"/>
+            <w:noWrap/>
+            <w:vAlign w:val="bottom"/>
+            <w:hideMark/>
+          </w:tcPr>
+          <w:p>
+            <w:pPr>
+              <w:spacing w:after="0" w:line="240" w:lineRule="auto"/>
+              <w:jc w:val="center"/>
+              <w:rPr>
+                <w:rFonts w:ascii="Calibri" w:eastAsia="Times New Roman" w:hAnsi="Calibri" w:cs="Calibri"/>
+                <w:color w:val="000000"/>
+              </w:rPr>
+            </w:pPr>
+            <w:r>
+              <w:rPr>
+                <w:rFonts w:ascii="Calibri" w:eastAsia="Times New Roman" w:hAnsi="Calibri" w:cs="Calibri"/>
+                <w:color w:val="000000"/>
+              </w:rPr>
+              <w:t>1</w:t>
+            </w:r>
+          </w:p>
+        </w:tc>
+        <w:tc>
+          <w:tcPr>
+            <w:tcW w:w="6859" w:type="dxa"/>
+            <w:tcBorders>
+              <w:top w:val="nil"/>
+              <w:left w:val="nil"/>
+              <w:bottom w:val="single" w:sz="4" w:space="0" w:color="auto"/>
+              <w:right w:val="single" w:sz="4" w:space="0" w:color="auto"/>
+            </w:tcBorders>
+            <w:shd w:val="clear" w:color="auto" w:fill="auto"/>
+            <w:noWrap/>
+            <w:vAlign w:val="bottom"/>
+            <w:hideMark/>
+          </w:tcPr>
+          <w:p>
+            <w:pPr>
+              <w:spacing w:after="0" w:line="240" w:lineRule="auto"/>
+              <w:rPr>
+                <w:rFonts w:ascii="Calibri" w:eastAsia="Times New Roman" w:hAnsi="Calibri" w:cs="Calibri"/>
+                <w:color w:val="000000"/>
+              </w:rPr>
+            </w:pPr>
+            <w:r>
+              <w:rPr>
+                <w:rFonts w:ascii="Calibri" w:eastAsia="Times New Roman" w:hAnsi="Calibri" w:cs="Calibri"/>
+                <w:color w:val="000000"/>
+              </w:rPr>
+              <w:t>Analoginen sisääntulo A9</w:t>
+            </w:r>
+          </w:p>
+        </w:tc>
+      </w:tr>
+      <w:tr>
+        <w:trPr>
+          <w:trHeight w:val="300"/>
+        </w:trPr>
+        <w:tc>
+          <w:tcPr>
+            <w:tcW w:w="1417" w:type="dxa"/>
+            <w:tcBorders>
+              <w:top w:val="nil"/>
+              <w:left w:val="single" w:sz="4" w:space="0" w:color="auto"/>
+              <w:bottom w:val="single" w:sz="4" w:space="0" w:color="auto"/>
+              <w:right w:val="single" w:sz="4" w:space="0" w:color="auto"/>
+            </w:tcBorders>
+            <w:shd w:val="clear" w:color="auto" w:fill="auto"/>
+            <w:noWrap/>
+            <w:vAlign w:val="bottom"/>
+            <w:hideMark/>
+          </w:tcPr>
+          <w:p>
+            <w:pPr>
+              <w:spacing w:after="0" w:line="240" w:lineRule="auto"/>
+              <w:jc w:val="center"/>
+              <w:rPr>
+                <w:rFonts w:ascii="Calibri" w:eastAsia="Times New Roman" w:hAnsi="Calibri" w:cs="Calibri"/>
+                <w:color w:val="000000"/>
+              </w:rPr>
+            </w:pPr>
+            <w:r>
+              <w:rPr>
+                <w:rFonts w:ascii="Calibri" w:eastAsia="Times New Roman" w:hAnsi="Calibri" w:cs="Calibri"/>
+                <w:color w:val="000000"/>
+              </w:rPr>
+              <w:t>2</w:t>
+            </w:r>
+          </w:p>
+        </w:tc>
+        <w:tc>
+          <w:tcPr>
+            <w:tcW w:w="6859" w:type="dxa"/>
+            <w:tcBorders>
+              <w:top w:val="nil"/>
+              <w:left w:val="nil"/>
+              <w:bottom w:val="single" w:sz="4" w:space="0" w:color="auto"/>
+              <w:right w:val="single" w:sz="4" w:space="0" w:color="auto"/>
+            </w:tcBorders>
+            <w:shd w:val="clear" w:color="auto" w:fill="auto"/>
+            <w:noWrap/>
+            <w:vAlign w:val="bottom"/>
+            <w:hideMark/>
+          </w:tcPr>
+          <w:p>
+            <w:pPr>
+              <w:spacing w:after="0" w:line="240" w:lineRule="auto"/>
+              <w:rPr>
+                <w:rFonts w:ascii="Calibri" w:eastAsia="Times New Roman" w:hAnsi="Calibri" w:cs="Calibri"/>
+                <w:color w:val="000000"/>
+              </w:rPr>
+            </w:pPr>
+            <w:r>
+              <w:rPr>
+                <w:rFonts w:ascii="Calibri" w:eastAsia="Times New Roman" w:hAnsi="Calibri" w:cs="Calibri"/>
+                <w:color w:val="000000"/>
+              </w:rPr>
+              <w:t>Serial3 TX</w:t>
+            </w:r>
+          </w:p>
+        </w:tc>
+      </w:tr>
+      <w:tr>
+        <w:trPr>
+          <w:trHeight w:val="300"/>
+        </w:trPr>
+        <w:tc>
+          <w:tcPr>
+            <w:tcW w:w="1417" w:type="dxa"/>
+            <w:tcBorders>
+              <w:top w:val="nil"/>
+              <w:left w:val="single" w:sz="4" w:space="0" w:color="auto"/>
+              <w:bottom w:val="single" w:sz="4" w:space="0" w:color="auto"/>
+              <w:right w:val="single" w:sz="4" w:space="0" w:color="auto"/>
+            </w:tcBorders>
+            <w:shd w:val="clear" w:color="auto" w:fill="auto"/>
+            <w:noWrap/>
+            <w:vAlign w:val="bottom"/>
+            <w:hideMark/>
+          </w:tcPr>
+          <w:p>
+            <w:pPr>
+              <w:spacing w:after="0" w:line="240" w:lineRule="auto"/>
+              <w:jc w:val="center"/>
+              <w:rPr>
+                <w:rFonts w:ascii="Calibri" w:eastAsia="Times New Roman" w:hAnsi="Calibri" w:cs="Calibri"/>
+                <w:color w:val="000000"/>
+              </w:rPr>
+            </w:pPr>
+            <w:r>
+              <w:rPr>
+                <w:rFonts w:ascii="Calibri" w:eastAsia="Times New Roman" w:hAnsi="Calibri" w:cs="Calibri"/>
+                <w:color w:val="000000"/>
+              </w:rPr>
+              <w:t>3</w:t>
+            </w:r>
+          </w:p>
+        </w:tc>
+        <w:tc>
+          <w:tcPr>
+            <w:tcW w:w="6859" w:type="dxa"/>
+            <w:tcBorders>
+              <w:top w:val="nil"/>
+              <w:left w:val="nil"/>
+              <w:bottom w:val="single" w:sz="4" w:space="0" w:color="auto"/>
+              <w:right w:val="single" w:sz="4" w:space="0" w:color="auto"/>
+            </w:tcBorders>
+            <w:shd w:val="clear" w:color="auto" w:fill="auto"/>
+            <w:noWrap/>
+            <w:vAlign w:val="bottom"/>
+            <w:hideMark/>
+          </w:tcPr>
+          <w:p>
+            <w:pPr>
+              <w:spacing w:after="0" w:line="240" w:lineRule="auto"/>
+              <w:rPr>
+                <w:rFonts w:ascii="Calibri" w:eastAsia="Times New Roman" w:hAnsi="Calibri" w:cs="Calibri"/>
+                <w:color w:val="000000"/>
+              </w:rPr>
+            </w:pPr>
+            <w:r>
+              <w:rPr>
+                <w:rFonts w:ascii="Calibri" w:eastAsia="Times New Roman" w:hAnsi="Calibri" w:cs="Calibri"/>
+                <w:color w:val="000000"/>
+              </w:rPr>
+              <w:t>Serial3 RX</w:t>
+            </w:r>
+          </w:p>
+        </w:tc>
+      </w:tr>
+      <w:tr>
+        <w:trPr>
+          <w:trHeight w:val="300"/>
+        </w:trPr>
+        <w:tc>
+          <w:tcPr>
+            <w:tcW w:w="1417" w:type="dxa"/>
+            <w:tcBorders>
+              <w:top w:val="nil"/>
+              <w:left w:val="single" w:sz="4" w:space="0" w:color="auto"/>
+              <w:bottom w:val="single" w:sz="4" w:space="0" w:color="auto"/>
+              <w:right w:val="single" w:sz="4" w:space="0" w:color="auto"/>
+            </w:tcBorders>
+            <w:shd w:val="clear" w:color="auto" w:fill="auto"/>
+            <w:noWrap/>
+            <w:vAlign w:val="bottom"/>
+            <w:hideMark/>
+          </w:tcPr>
+          <w:p>
+            <w:pPr>
+              <w:spacing w:after="0" w:line="240" w:lineRule="auto"/>
+              <w:jc w:val="center"/>
+              <w:rPr>
+                <w:rFonts w:ascii="Calibri" w:eastAsia="Times New Roman" w:hAnsi="Calibri" w:cs="Calibri"/>
+                <w:color w:val="000000"/>
+              </w:rPr>
+            </w:pPr>
+            <w:r>
+              <w:rPr>
+                <w:rFonts w:ascii="Calibri" w:eastAsia="Times New Roman" w:hAnsi="Calibri" w:cs="Calibri"/>
+                <w:color w:val="000000"/>
+              </w:rPr>
+              <w:t>4</w:t>
+            </w:r>
+          </w:p>
+        </w:tc>
+        <w:tc>
+          <w:tcPr>
+            <w:tcW w:w="6859" w:type="dxa"/>
+            <w:tcBorders>
+              <w:top w:val="nil"/>
+              <w:left w:val="nil"/>
+              <w:bottom w:val="single" w:sz="4" w:space="0" w:color="auto"/>
+              <w:right w:val="single" w:sz="4" w:space="0" w:color="auto"/>
+            </w:tcBorders>
+            <w:shd w:val="clear" w:color="auto" w:fill="auto"/>
+            <w:noWrap/>
+            <w:vAlign w:val="bottom"/>
+            <w:hideMark/>
+          </w:tcPr>
+          <w:p>
+            <w:pPr>
+              <w:spacing w:after="0" w:line="240" w:lineRule="auto"/>
+              <w:rPr>
+                <w:rFonts w:ascii="Calibri" w:eastAsia="Times New Roman" w:hAnsi="Calibri" w:cs="Calibri"/>
+                <w:color w:val="000000"/>
+              </w:rPr>
+            </w:pPr>
+            <w:r>
+              <w:rPr>
+                <w:rFonts w:ascii="Calibri" w:eastAsia="Times New Roman" w:hAnsi="Calibri" w:cs="Calibri"/>
+                <w:color w:val="000000"/>
+              </w:rPr>
+              <w:t>Digitaalinen sisääntulo D24</w:t>
+            </w:r>
+          </w:p>
+        </w:tc>
+      </w:tr>
+      <w:tr>
+        <w:trPr>
+          <w:trHeight w:val="300"/>
+        </w:trPr>
+        <w:tc>
+          <w:tcPr>
+            <w:tcW w:w="1417" w:type="dxa"/>
+            <w:tcBorders>
+              <w:top w:val="nil"/>
+              <w:left w:val="single" w:sz="4" w:space="0" w:color="auto"/>
+              <w:bottom w:val="single" w:sz="4" w:space="0" w:color="auto"/>
+              <w:right w:val="single" w:sz="4" w:space="0" w:color="auto"/>
+            </w:tcBorders>
+            <w:shd w:val="clear" w:color="auto" w:fill="auto"/>
+            <w:noWrap/>
+            <w:vAlign w:val="bottom"/>
+            <w:hideMark/>
+          </w:tcPr>
+          <w:p>
+            <w:pPr>
+              <w:spacing w:after="0" w:line="240" w:lineRule="auto"/>
+              <w:jc w:val="center"/>
+              <w:rPr>
+                <w:rFonts w:ascii="Calibri" w:eastAsia="Times New Roman" w:hAnsi="Calibri" w:cs="Calibri"/>
+                <w:color w:val="000000"/>
+              </w:rPr>
+            </w:pPr>
+            <w:r>
+              <w:rPr>
+                <w:rFonts w:ascii="Calibri" w:eastAsia="Times New Roman" w:hAnsi="Calibri" w:cs="Calibri"/>
+                <w:color w:val="000000"/>
+              </w:rPr>
+              <w:t>5</w:t>
+            </w:r>
+          </w:p>
+        </w:tc>
+        <w:tc>
+          <w:tcPr>
+            <w:tcW w:w="6859" w:type="dxa"/>
+            <w:tcBorders>
+              <w:top w:val="nil"/>
+              <w:left w:val="nil"/>
+              <w:bottom w:val="single" w:sz="4" w:space="0" w:color="auto"/>
+              <w:right w:val="single" w:sz="4" w:space="0" w:color="auto"/>
+            </w:tcBorders>
+            <w:shd w:val="clear" w:color="auto" w:fill="auto"/>
+            <w:noWrap/>
+            <w:vAlign w:val="bottom"/>
+            <w:hideMark/>
+          </w:tcPr>
+          <w:p>
+            <w:pPr>
+              <w:spacing w:after="0" w:line="240" w:lineRule="auto"/>
+              <w:rPr>
+                <w:rFonts w:ascii="Calibri" w:eastAsia="Times New Roman" w:hAnsi="Calibri" w:cs="Calibri"/>
+                <w:color w:val="000000"/>
+              </w:rPr>
+            </w:pPr>
+            <w:r>
+              <w:rPr>
+                <w:rFonts w:ascii="Calibri" w:eastAsia="Times New Roman" w:hAnsi="Calibri" w:cs="Calibri"/>
+                <w:color w:val="000000"/>
+              </w:rPr>
+              <w:t>Maa</w:t>
+            </w:r>
+          </w:p>
+        </w:tc>
+      </w:tr>
+      <w:tr>
+        <w:trPr>
+          <w:trHeight w:val="300"/>
+        </w:trPr>
+        <w:tc>
+          <w:tcPr>
+            <w:tcW w:w="1417" w:type="dxa"/>
+            <w:tcBorders>
+              <w:top w:val="nil"/>
+              <w:left w:val="single" w:sz="4" w:space="0" w:color="auto"/>
+              <w:bottom w:val="single" w:sz="4" w:space="0" w:color="auto"/>
+              <w:right w:val="single" w:sz="4" w:space="0" w:color="auto"/>
+            </w:tcBorders>
+            <w:shd w:val="clear" w:color="auto" w:fill="auto"/>
+            <w:noWrap/>
+            <w:vAlign w:val="bottom"/>
+          </w:tcPr>
+          <w:p>
+            <w:pPr>
+              <w:spacing w:after="0" w:line="240" w:lineRule="auto"/>
+              <w:jc w:val="center"/>
+              <w:rPr>
+                <w:rFonts w:ascii="Calibri" w:eastAsia="Times New Roman" w:hAnsi="Calibri" w:cs="Calibri"/>
+                <w:color w:val="000000"/>
+              </w:rPr>
+            </w:pPr>
+            <w:r>
+              <w:rPr>
+                <w:rFonts w:ascii="Calibri" w:eastAsia="Times New Roman" w:hAnsi="Calibri" w:cs="Calibri"/>
+                <w:color w:val="000000"/>
+              </w:rPr>
+              <w:t>6</w:t>
+            </w:r>
+          </w:p>
+        </w:tc>
+        <w:tc>
+          <w:tcPr>
+            <w:tcW w:w="6859" w:type="dxa"/>
+            <w:tcBorders>
+              <w:top w:val="nil"/>
+              <w:left w:val="nil"/>
+              <w:bottom w:val="single" w:sz="4" w:space="0" w:color="auto"/>
+              <w:right w:val="single" w:sz="4" w:space="0" w:color="auto"/>
+            </w:tcBorders>
+            <w:shd w:val="clear" w:color="auto" w:fill="auto"/>
+            <w:noWrap/>
+            <w:vAlign w:val="bottom"/>
+          </w:tcPr>
+          <w:p>
+            <w:pPr>
+              <w:spacing w:after="0" w:line="240" w:lineRule="auto"/>
+              <w:rPr>
+                <w:rFonts w:ascii="Calibri" w:eastAsia="Times New Roman" w:hAnsi="Calibri" w:cs="Calibri"/>
+                <w:color w:val="000000"/>
+              </w:rPr>
+            </w:pPr>
+            <w:r>
+              <w:rPr>
+                <w:rFonts w:ascii="Calibri" w:eastAsia="Times New Roman" w:hAnsi="Calibri" w:cs="Calibri"/>
+                <w:color w:val="000000"/>
+              </w:rPr>
+              <w:t>Launch napin signaali</w:t>
+            </w:r>
+          </w:p>
+        </w:tc>
+      </w:tr>
+      <w:tr>
+        <w:trPr>
+          <w:trHeight w:val="300"/>
+        </w:trPr>
+        <w:tc>
+          <w:tcPr>
+            <w:tcW w:w="1417" w:type="dxa"/>
+            <w:tcBorders>
+              <w:top w:val="nil"/>
+              <w:left w:val="single" w:sz="4" w:space="0" w:color="auto"/>
+              <w:bottom w:val="single" w:sz="4" w:space="0" w:color="auto"/>
+              <w:right w:val="single" w:sz="4" w:space="0" w:color="auto"/>
+            </w:tcBorders>
+            <w:shd w:val="clear" w:color="auto" w:fill="auto"/>
+            <w:noWrap/>
+            <w:vAlign w:val="bottom"/>
+          </w:tcPr>
+          <w:p>
+            <w:pPr>
+              <w:spacing w:after="0" w:line="240" w:lineRule="auto"/>
+              <w:jc w:val="center"/>
+              <w:rPr>
+                <w:rFonts w:ascii="Calibri" w:eastAsia="Times New Roman" w:hAnsi="Calibri" w:cs="Calibri"/>
+                <w:color w:val="000000"/>
+              </w:rPr>
+            </w:pPr>
+            <w:r>
+              <w:rPr>
+                <w:rFonts w:ascii="Calibri" w:eastAsia="Times New Roman" w:hAnsi="Calibri" w:cs="Calibri"/>
+                <w:color w:val="000000"/>
+              </w:rPr>
+              <w:t>7</w:t>
+            </w:r>
+          </w:p>
+        </w:tc>
+        <w:tc>
+          <w:tcPr>
+            <w:tcW w:w="6859" w:type="dxa"/>
+            <w:tcBorders>
+              <w:top w:val="nil"/>
+              <w:left w:val="nil"/>
+              <w:bottom w:val="single" w:sz="4" w:space="0" w:color="auto"/>
+              <w:right w:val="single" w:sz="4" w:space="0" w:color="auto"/>
+            </w:tcBorders>
+            <w:shd w:val="clear" w:color="auto" w:fill="auto"/>
+            <w:noWrap/>
+            <w:vAlign w:val="bottom"/>
+          </w:tcPr>
+          <w:p>
+            <w:pPr>
+              <w:spacing w:after="0" w:line="240" w:lineRule="auto"/>
+              <w:rPr>
+                <w:rFonts w:ascii="Calibri" w:eastAsia="Times New Roman" w:hAnsi="Calibri" w:cs="Calibri"/>
+                <w:color w:val="000000"/>
+              </w:rPr>
+            </w:pPr>
+            <w:r>
+              <w:rPr>
+                <w:rFonts w:ascii="Calibri" w:eastAsia="Times New Roman" w:hAnsi="Calibri" w:cs="Calibri"/>
+                <w:color w:val="000000"/>
+              </w:rPr>
+              <w:t>Ahtopaine solenoidin lähtö</w:t>
+            </w:r>
+          </w:p>
+        </w:tc>
+      </w:tr>
+      <w:tr>
+        <w:trPr>
+          <w:trHeight w:val="300"/>
+        </w:trPr>
+        <w:tc>
+          <w:tcPr>
+            <w:tcW w:w="1417" w:type="dxa"/>
+            <w:tcBorders>
+              <w:top w:val="nil"/>
+              <w:left w:val="single" w:sz="4" w:space="0" w:color="auto"/>
+              <w:bottom w:val="single" w:sz="4" w:space="0" w:color="auto"/>
+              <w:right w:val="single" w:sz="4" w:space="0" w:color="auto"/>
+            </w:tcBorders>
+            <w:shd w:val="clear" w:color="auto" w:fill="auto"/>
+            <w:noWrap/>
+            <w:vAlign w:val="bottom"/>
+          </w:tcPr>
+          <w:p>
+            <w:pPr>
+              <w:spacing w:after="0" w:line="240" w:lineRule="auto"/>
+              <w:jc w:val="center"/>
+              <w:rPr>
+                <w:rFonts w:ascii="Calibri" w:eastAsia="Times New Roman" w:hAnsi="Calibri" w:cs="Calibri"/>
+                <w:color w:val="000000"/>
+              </w:rPr>
+            </w:pPr>
+            <w:r>
+              <w:rPr>
+                <w:rFonts w:ascii="Calibri" w:eastAsia="Times New Roman" w:hAnsi="Calibri" w:cs="Calibri"/>
+                <w:color w:val="000000"/>
+              </w:rPr>
+              <w:t>8</w:t>
+            </w:r>
+          </w:p>
+        </w:tc>
+        <w:tc>
+          <w:tcPr>
+            <w:tcW w:w="6859" w:type="dxa"/>
+            <w:tcBorders>
+              <w:top w:val="nil"/>
+              <w:left w:val="nil"/>
+              <w:bottom w:val="single" w:sz="4" w:space="0" w:color="auto"/>
+              <w:right w:val="single" w:sz="4" w:space="0" w:color="auto"/>
+            </w:tcBorders>
+            <w:shd w:val="clear" w:color="auto" w:fill="auto"/>
+            <w:noWrap/>
+            <w:vAlign w:val="bottom"/>
+          </w:tcPr>
+          <w:p>
+            <w:pPr>
+              <w:spacing w:after="0" w:line="240" w:lineRule="auto"/>
+              <w:rPr>
+                <w:rFonts w:ascii="Calibri" w:eastAsia="Times New Roman" w:hAnsi="Calibri" w:cs="Calibri"/>
+                <w:color w:val="000000"/>
+              </w:rPr>
+            </w:pPr>
+            <w:r>
+              <w:rPr>
+                <w:rFonts w:ascii="Calibri" w:eastAsia="Times New Roman" w:hAnsi="Calibri" w:cs="Calibri"/>
+                <w:color w:val="000000"/>
+              </w:rPr>
+              <w:t>Ohjattu +12 Voltin lähtö</w:t>
+            </w:r>
+          </w:p>
+        </w:tc>
+      </w:tr>
+      <w:tr>
+        <w:trPr>
+          <w:trHeight w:val="300"/>
+        </w:trPr>
+        <w:tc>
+          <w:tcPr>
+            <w:tcW w:w="1417" w:type="dxa"/>
+            <w:tcBorders>
+              <w:top w:val="nil"/>
+              <w:left w:val="single" w:sz="4" w:space="0" w:color="auto"/>
+              <w:bottom w:val="single" w:sz="4" w:space="0" w:color="auto"/>
+              <w:right w:val="single" w:sz="4" w:space="0" w:color="auto"/>
+            </w:tcBorders>
+            <w:shd w:val="clear" w:color="auto" w:fill="auto"/>
+            <w:noWrap/>
+            <w:vAlign w:val="bottom"/>
+          </w:tcPr>
+          <w:p>
+            <w:pPr>
+              <w:spacing w:after="0" w:line="240" w:lineRule="auto"/>
+              <w:jc w:val="center"/>
+              <w:rPr>
+                <w:rFonts w:ascii="Calibri" w:eastAsia="Times New Roman" w:hAnsi="Calibri" w:cs="Calibri"/>
+                <w:color w:val="000000"/>
+              </w:rPr>
+            </w:pPr>
+            <w:r>
+              <w:rPr>
+                <w:rFonts w:ascii="Calibri" w:eastAsia="Times New Roman" w:hAnsi="Calibri" w:cs="Calibri"/>
+                <w:color w:val="000000"/>
+              </w:rPr>
+              <w:t>9</w:t>
+            </w:r>
+          </w:p>
+        </w:tc>
+        <w:tc>
+          <w:tcPr>
+            <w:tcW w:w="6859" w:type="dxa"/>
+            <w:tcBorders>
+              <w:top w:val="nil"/>
+              <w:left w:val="nil"/>
+              <w:bottom w:val="single" w:sz="4" w:space="0" w:color="auto"/>
+              <w:right w:val="single" w:sz="4" w:space="0" w:color="auto"/>
+            </w:tcBorders>
+            <w:shd w:val="clear" w:color="auto" w:fill="auto"/>
+            <w:noWrap/>
+            <w:vAlign w:val="bottom"/>
+          </w:tcPr>
+          <w:p>
+            <w:pPr>
+              <w:spacing w:after="0" w:line="240" w:lineRule="auto"/>
+              <w:rPr>
+                <w:rFonts w:ascii="Calibri" w:eastAsia="Times New Roman" w:hAnsi="Calibri" w:cs="Calibri"/>
+                <w:color w:val="000000"/>
+              </w:rPr>
+            </w:pPr>
+            <w:r>
+              <w:rPr>
+                <w:rFonts w:ascii="Calibri" w:eastAsia="Times New Roman" w:hAnsi="Calibri" w:cs="Calibri"/>
+                <w:color w:val="000000"/>
+              </w:rPr>
+              <w:t>Analoginen sisääntulo A7</w:t>
+            </w:r>
+          </w:p>
+        </w:tc>
+      </w:tr>
+      <w:tr>
+        <w:trPr>
+          <w:trHeight w:val="300"/>
+        </w:trPr>
+        <w:tc>
+          <w:tcPr>
+            <w:tcW w:w="1417" w:type="dxa"/>
+            <w:tcBorders>
+              <w:top w:val="nil"/>
+              <w:left w:val="single" w:sz="4" w:space="0" w:color="auto"/>
+              <w:bottom w:val="single" w:sz="4" w:space="0" w:color="auto"/>
+              <w:right w:val="single" w:sz="4" w:space="0" w:color="auto"/>
+            </w:tcBorders>
+            <w:shd w:val="clear" w:color="auto" w:fill="auto"/>
+            <w:noWrap/>
+            <w:vAlign w:val="bottom"/>
+          </w:tcPr>
+          <w:p>
+            <w:pPr>
+              <w:spacing w:after="0" w:line="240" w:lineRule="auto"/>
+              <w:jc w:val="center"/>
+              <w:rPr>
+                <w:rFonts w:ascii="Calibri" w:eastAsia="Times New Roman" w:hAnsi="Calibri" w:cs="Calibri"/>
+                <w:color w:val="000000"/>
+              </w:rPr>
+            </w:pPr>
+            <w:r>
+              <w:rPr>
+                <w:rFonts w:ascii="Calibri" w:eastAsia="Times New Roman" w:hAnsi="Calibri" w:cs="Calibri"/>
+                <w:color w:val="000000"/>
+              </w:rPr>
+              <w:t>10</w:t>
+            </w:r>
+          </w:p>
+        </w:tc>
+        <w:tc>
+          <w:tcPr>
+            <w:tcW w:w="6859" w:type="dxa"/>
+            <w:tcBorders>
+              <w:top w:val="nil"/>
+              <w:left w:val="nil"/>
+              <w:bottom w:val="single" w:sz="4" w:space="0" w:color="auto"/>
+              <w:right w:val="single" w:sz="4" w:space="0" w:color="auto"/>
+            </w:tcBorders>
+            <w:shd w:val="clear" w:color="auto" w:fill="auto"/>
+            <w:noWrap/>
+            <w:vAlign w:val="bottom"/>
+          </w:tcPr>
+          <w:p>
+            <w:pPr>
+              <w:spacing w:after="0" w:line="240" w:lineRule="auto"/>
+              <w:rPr>
+                <w:rFonts w:ascii="Calibri" w:eastAsia="Times New Roman" w:hAnsi="Calibri" w:cs="Calibri"/>
+                <w:color w:val="000000"/>
+              </w:rPr>
+            </w:pPr>
+            <w:r>
+              <w:rPr>
+                <w:rFonts w:ascii="Calibri" w:eastAsia="Times New Roman" w:hAnsi="Calibri" w:cs="Calibri"/>
+                <w:color w:val="000000"/>
+              </w:rPr>
+              <w:t>Analoginen sisääntulo A6</w:t>
+            </w:r>
+          </w:p>
+        </w:tc>
+      </w:tr>
+      <w:tr>
+        <w:trPr>
+          <w:trHeight w:val="300"/>
+        </w:trPr>
+        <w:tc>
+          <w:tcPr>
+            <w:tcW w:w="1417" w:type="dxa"/>
+            <w:tcBorders>
+              <w:top w:val="nil"/>
+              <w:left w:val="single" w:sz="4" w:space="0" w:color="auto"/>
+              <w:bottom w:val="single" w:sz="4" w:space="0" w:color="auto"/>
+              <w:right w:val="single" w:sz="4" w:space="0" w:color="auto"/>
+            </w:tcBorders>
+            <w:shd w:val="clear" w:color="auto" w:fill="auto"/>
+            <w:noWrap/>
+            <w:vAlign w:val="bottom"/>
+          </w:tcPr>
+          <w:p>
+            <w:pPr>
+              <w:spacing w:after="0" w:line="240" w:lineRule="auto"/>
+              <w:jc w:val="center"/>
+              <w:rPr>
+                <w:rFonts w:ascii="Calibri" w:eastAsia="Times New Roman" w:hAnsi="Calibri" w:cs="Calibri"/>
+                <w:color w:val="000000"/>
+              </w:rPr>
+            </w:pPr>
+            <w:r>
+              <w:rPr>
+                <w:rFonts w:ascii="Calibri" w:eastAsia="Times New Roman" w:hAnsi="Calibri" w:cs="Calibri"/>
+                <w:color w:val="000000"/>
+              </w:rPr>
+              <w:t>11</w:t>
+            </w:r>
+          </w:p>
+        </w:tc>
+        <w:tc>
+          <w:tcPr>
+            <w:tcW w:w="6859" w:type="dxa"/>
+            <w:tcBorders>
+              <w:top w:val="nil"/>
+              <w:left w:val="nil"/>
+              <w:bottom w:val="single" w:sz="4" w:space="0" w:color="auto"/>
+              <w:right w:val="single" w:sz="4" w:space="0" w:color="auto"/>
+            </w:tcBorders>
+            <w:shd w:val="clear" w:color="auto" w:fill="auto"/>
+            <w:noWrap/>
+            <w:vAlign w:val="bottom"/>
+          </w:tcPr>
+          <w:p>
+            <w:pPr>
+              <w:spacing w:after="0" w:line="240" w:lineRule="auto"/>
+              <w:rPr>
+                <w:rFonts w:ascii="Calibri" w:eastAsia="Times New Roman" w:hAnsi="Calibri" w:cs="Calibri"/>
+                <w:color w:val="000000"/>
+              </w:rPr>
+            </w:pPr>
+            <w:r>
+              <w:rPr>
+                <w:rFonts w:ascii="Calibri" w:eastAsia="Times New Roman" w:hAnsi="Calibri" w:cs="Calibri"/>
+                <w:color w:val="000000"/>
+              </w:rPr>
+              <w:t>Digitaalinen sisääntulo D46</w:t>
+            </w:r>
+          </w:p>
+        </w:tc>
+      </w:tr>
+      <w:tr>
+        <w:trPr>
+          <w:trHeight w:val="300"/>
+        </w:trPr>
+        <w:tc>
+          <w:tcPr>
+            <w:tcW w:w="1417" w:type="dxa"/>
+            <w:tcBorders>
+              <w:top w:val="nil"/>
+              <w:left w:val="single" w:sz="4" w:space="0" w:color="auto"/>
+              <w:bottom w:val="single" w:sz="4" w:space="0" w:color="auto"/>
+              <w:right w:val="single" w:sz="4" w:space="0" w:color="auto"/>
+            </w:tcBorders>
+            <w:shd w:val="clear" w:color="auto" w:fill="auto"/>
+            <w:noWrap/>
+            <w:vAlign w:val="bottom"/>
+          </w:tcPr>
+          <w:p>
+            <w:pPr>
+              <w:spacing w:after="0" w:line="240" w:lineRule="auto"/>
+              <w:jc w:val="center"/>
+              <w:rPr>
+                <w:rFonts w:ascii="Calibri" w:eastAsia="Times New Roman" w:hAnsi="Calibri" w:cs="Calibri"/>
+                <w:color w:val="000000"/>
+              </w:rPr>
+            </w:pPr>
+            <w:r>
+              <w:rPr>
+                <w:rFonts w:ascii="Calibri" w:eastAsia="Times New Roman" w:hAnsi="Calibri" w:cs="Calibri"/>
+                <w:color w:val="000000"/>
+              </w:rPr>
+              <w:t>12</w:t>
+            </w:r>
+          </w:p>
+        </w:tc>
+        <w:tc>
+          <w:tcPr>
+            <w:tcW w:w="6859" w:type="dxa"/>
+            <w:tcBorders>
+              <w:top w:val="nil"/>
+              <w:left w:val="nil"/>
+              <w:bottom w:val="single" w:sz="4" w:space="0" w:color="auto"/>
+              <w:right w:val="single" w:sz="4" w:space="0" w:color="auto"/>
+            </w:tcBorders>
+            <w:shd w:val="clear" w:color="auto" w:fill="auto"/>
+            <w:noWrap/>
+            <w:vAlign w:val="bottom"/>
+          </w:tcPr>
+          <w:p>
+            <w:pPr>
+              <w:spacing w:after="0" w:line="240" w:lineRule="auto"/>
+              <w:rPr>
+                <w:rFonts w:ascii="Calibri" w:eastAsia="Times New Roman" w:hAnsi="Calibri" w:cs="Calibri"/>
+                <w:color w:val="000000"/>
+              </w:rPr>
+            </w:pPr>
+            <w:r>
+              <w:rPr>
+                <w:rFonts w:ascii="Calibri" w:eastAsia="Times New Roman" w:hAnsi="Calibri" w:cs="Calibri"/>
+                <w:color w:val="000000"/>
+              </w:rPr>
+              <w:t>Digitaalinen sisääntulo D53</w:t>
+            </w:r>
+          </w:p>
+        </w:tc>
+      </w:tr>
+      <w:tr>
+        <w:trPr>
+          <w:trHeight w:val="300"/>
+        </w:trPr>
+        <w:tc>
+          <w:tcPr>
+            <w:tcW w:w="1417" w:type="dxa"/>
+            <w:tcBorders>
+              <w:top w:val="nil"/>
+              <w:left w:val="single" w:sz="4" w:space="0" w:color="auto"/>
+              <w:bottom w:val="single" w:sz="4" w:space="0" w:color="auto"/>
+              <w:right w:val="single" w:sz="4" w:space="0" w:color="auto"/>
+            </w:tcBorders>
+            <w:shd w:val="clear" w:color="auto" w:fill="auto"/>
+            <w:noWrap/>
+            <w:vAlign w:val="bottom"/>
+          </w:tcPr>
+          <w:p>
+            <w:pPr>
+              <w:spacing w:after="0" w:line="240" w:lineRule="auto"/>
+              <w:jc w:val="center"/>
+              <w:rPr>
+                <w:rFonts w:ascii="Calibri" w:eastAsia="Times New Roman" w:hAnsi="Calibri" w:cs="Calibri"/>
+                <w:color w:val="000000"/>
+              </w:rPr>
+            </w:pPr>
+            <w:r>
+              <w:rPr>
+                <w:rFonts w:ascii="Calibri" w:eastAsia="Times New Roman" w:hAnsi="Calibri" w:cs="Calibri"/>
+                <w:color w:val="000000"/>
+              </w:rPr>
+              <w:t>13</w:t>
+            </w:r>
+          </w:p>
+        </w:tc>
+        <w:tc>
+          <w:tcPr>
+            <w:tcW w:w="6859" w:type="dxa"/>
+            <w:tcBorders>
+              <w:top w:val="nil"/>
+              <w:left w:val="nil"/>
+              <w:bottom w:val="single" w:sz="4" w:space="0" w:color="auto"/>
+              <w:right w:val="single" w:sz="4" w:space="0" w:color="auto"/>
+            </w:tcBorders>
+            <w:shd w:val="clear" w:color="auto" w:fill="auto"/>
+            <w:noWrap/>
+            <w:vAlign w:val="bottom"/>
+          </w:tcPr>
+          <w:p>
+            <w:pPr>
+              <w:spacing w:after="0" w:line="240" w:lineRule="auto"/>
+              <w:rPr>
+                <w:rFonts w:ascii="Calibri" w:eastAsia="Times New Roman" w:hAnsi="Calibri" w:cs="Calibri"/>
+                <w:color w:val="000000"/>
+              </w:rPr>
+            </w:pPr>
+            <w:r>
+              <w:rPr>
+                <w:rFonts w:ascii="Calibri" w:eastAsia="Times New Roman" w:hAnsi="Calibri" w:cs="Calibri"/>
+                <w:color w:val="000000"/>
+              </w:rPr>
+              <w:t>+5 Volttia</w:t>
+            </w:r>
+          </w:p>
+        </w:tc>
+      </w:tr>
+      <w:tr>
+        <w:trPr>
+          <w:trHeight w:val="300"/>
+        </w:trPr>
+        <w:tc>
+          <w:tcPr>
+            <w:tcW w:w="1417" w:type="dxa"/>
+            <w:tcBorders>
+              <w:top w:val="nil"/>
+              <w:left w:val="single" w:sz="4" w:space="0" w:color="auto"/>
+              <w:bottom w:val="single" w:sz="4" w:space="0" w:color="auto"/>
+              <w:right w:val="single" w:sz="4" w:space="0" w:color="auto"/>
+            </w:tcBorders>
+            <w:shd w:val="clear" w:color="auto" w:fill="auto"/>
+            <w:noWrap/>
+            <w:vAlign w:val="bottom"/>
+          </w:tcPr>
+          <w:p>
+            <w:pPr>
+              <w:spacing w:after="0" w:line="240" w:lineRule="auto"/>
+              <w:jc w:val="center"/>
+              <w:rPr>
+                <w:rFonts w:ascii="Calibri" w:eastAsia="Times New Roman" w:hAnsi="Calibri" w:cs="Calibri"/>
+                <w:color w:val="000000"/>
+              </w:rPr>
+            </w:pPr>
+            <w:r>
+              <w:rPr>
+                <w:rFonts w:ascii="Calibri" w:eastAsia="Times New Roman" w:hAnsi="Calibri" w:cs="Calibri"/>
+                <w:color w:val="000000"/>
+              </w:rPr>
+              <w:t>14</w:t>
+            </w:r>
+          </w:p>
+        </w:tc>
+        <w:tc>
+          <w:tcPr>
+            <w:tcW w:w="6859" w:type="dxa"/>
+            <w:tcBorders>
+              <w:top w:val="nil"/>
+              <w:left w:val="nil"/>
+              <w:bottom w:val="single" w:sz="4" w:space="0" w:color="auto"/>
+              <w:right w:val="single" w:sz="4" w:space="0" w:color="auto"/>
+            </w:tcBorders>
+            <w:shd w:val="clear" w:color="auto" w:fill="auto"/>
+            <w:noWrap/>
+            <w:vAlign w:val="bottom"/>
+          </w:tcPr>
+          <w:p>
+            <w:pPr>
+              <w:spacing w:after="0" w:line="240" w:lineRule="auto"/>
+              <w:rPr>
+                <w:rFonts w:ascii="Calibri" w:eastAsia="Times New Roman" w:hAnsi="Calibri" w:cs="Calibri"/>
+                <w:color w:val="000000"/>
+              </w:rPr>
+            </w:pPr>
+            <w:r>
+              <w:rPr>
+                <w:rFonts w:ascii="Calibri" w:eastAsia="Times New Roman" w:hAnsi="Calibri" w:cs="Calibri"/>
+                <w:color w:val="000000"/>
+              </w:rPr>
+              <w:t>Flex fuel anturin signaali</w:t>
+            </w:r>
+          </w:p>
+        </w:tc>
+      </w:tr>
+      <w:tr>
+        <w:trPr>
+          <w:trHeight w:val="300"/>
+        </w:trPr>
+        <w:tc>
+          <w:tcPr>
+            <w:tcW w:w="1417" w:type="dxa"/>
+            <w:tcBorders>
+              <w:top w:val="nil"/>
+              <w:left w:val="single" w:sz="4" w:space="0" w:color="auto"/>
+              <w:bottom w:val="single" w:sz="4" w:space="0" w:color="auto"/>
+              <w:right w:val="single" w:sz="4" w:space="0" w:color="auto"/>
+            </w:tcBorders>
+            <w:shd w:val="clear" w:color="auto" w:fill="auto"/>
+            <w:noWrap/>
+            <w:vAlign w:val="bottom"/>
+          </w:tcPr>
+          <w:p>
+            <w:pPr>
+              <w:spacing w:after="0" w:line="240" w:lineRule="auto"/>
+              <w:jc w:val="center"/>
+              <w:rPr>
+                <w:rFonts w:ascii="Calibri" w:eastAsia="Times New Roman" w:hAnsi="Calibri" w:cs="Calibri"/>
+                <w:color w:val="000000"/>
+              </w:rPr>
+            </w:pPr>
+            <w:r>
+              <w:rPr>
+                <w:rFonts w:ascii="Calibri" w:eastAsia="Times New Roman" w:hAnsi="Calibri" w:cs="Calibri"/>
+                <w:color w:val="000000"/>
+              </w:rPr>
+              <w:t>15</w:t>
+            </w:r>
+          </w:p>
+        </w:tc>
+        <w:tc>
+          <w:tcPr>
+            <w:tcW w:w="6859" w:type="dxa"/>
+            <w:tcBorders>
+              <w:top w:val="nil"/>
+              <w:left w:val="nil"/>
+              <w:bottom w:val="single" w:sz="4" w:space="0" w:color="auto"/>
+              <w:right w:val="single" w:sz="4" w:space="0" w:color="auto"/>
+            </w:tcBorders>
+            <w:shd w:val="clear" w:color="auto" w:fill="auto"/>
+            <w:noWrap/>
+            <w:vAlign w:val="bottom"/>
+          </w:tcPr>
+          <w:p>
+            <w:pPr>
+              <w:spacing w:after="0" w:line="240" w:lineRule="auto"/>
+              <w:rPr>
+                <w:rFonts w:ascii="Calibri" w:eastAsia="Times New Roman" w:hAnsi="Calibri" w:cs="Calibri"/>
+                <w:color w:val="000000"/>
+              </w:rPr>
+            </w:pPr>
+            <w:r>
+              <w:rPr>
+                <w:rFonts w:ascii="Calibri" w:eastAsia="Times New Roman" w:hAnsi="Calibri" w:cs="Calibri"/>
+                <w:color w:val="000000"/>
+              </w:rPr>
+              <w:t>Laajakaista lambdan 0-5v signaali</w:t>
+            </w:r>
+          </w:p>
+        </w:tc>
+      </w:tr>
+      <w:tr>
+        <w:trPr>
+          <w:trHeight w:val="300"/>
+        </w:trPr>
+        <w:tc>
+          <w:tcPr>
+            <w:tcW w:w="1417" w:type="dxa"/>
+            <w:tcBorders>
+              <w:top w:val="nil"/>
+              <w:left w:val="single" w:sz="4" w:space="0" w:color="auto"/>
+              <w:bottom w:val="single" w:sz="4" w:space="0" w:color="auto"/>
+              <w:right w:val="single" w:sz="4" w:space="0" w:color="auto"/>
+            </w:tcBorders>
+            <w:shd w:val="clear" w:color="auto" w:fill="auto"/>
+            <w:noWrap/>
+            <w:vAlign w:val="bottom"/>
+            <w:hideMark/>
+          </w:tcPr>
+          <w:p>
+            <w:pPr>
+              <w:spacing w:after="0" w:line="240" w:lineRule="auto"/>
+              <w:jc w:val="center"/>
+              <w:rPr>
+                <w:rFonts w:ascii="Calibri" w:eastAsia="Times New Roman" w:hAnsi="Calibri" w:cs="Calibri"/>
+                <w:color w:val="000000"/>
+              </w:rPr>
+            </w:pPr>
+            <w:r>
+              <w:rPr>
+                <w:rFonts w:ascii="Calibri" w:eastAsia="Times New Roman" w:hAnsi="Calibri" w:cs="Calibri"/>
+                <w:color w:val="000000"/>
+              </w:rPr>
+              <w:t>16</w:t>
+            </w:r>
+          </w:p>
+        </w:tc>
+        <w:tc>
+          <w:tcPr>
+            <w:tcW w:w="6859" w:type="dxa"/>
+            <w:tcBorders>
+              <w:top w:val="nil"/>
+              <w:left w:val="nil"/>
+              <w:bottom w:val="single" w:sz="4" w:space="0" w:color="auto"/>
+              <w:right w:val="single" w:sz="4" w:space="0" w:color="auto"/>
+            </w:tcBorders>
+            <w:shd w:val="clear" w:color="auto" w:fill="auto"/>
+            <w:noWrap/>
+            <w:vAlign w:val="bottom"/>
+            <w:hideMark/>
+          </w:tcPr>
+          <w:p>
+            <w:pPr>
+              <w:spacing w:after="0" w:line="240" w:lineRule="auto"/>
+              <w:rPr>
+                <w:rFonts w:ascii="Calibri" w:eastAsia="Times New Roman" w:hAnsi="Calibri" w:cs="Calibri"/>
+                <w:color w:val="000000"/>
+              </w:rPr>
+            </w:pPr>
+            <w:r>
+              <w:rPr>
+                <w:rFonts w:ascii="Calibri" w:eastAsia="Times New Roman" w:hAnsi="Calibri" w:cs="Calibri"/>
+                <w:color w:val="000000"/>
+              </w:rPr>
+              <w:t>Flektin relee ohjaus</w:t>
+            </w:r>
           </w:p>
         </w:tc>
       </w:tr>
@@ -8907,7 +9502,7 @@
                     <pic:cNvPicPr/>
                   </pic:nvPicPr>
                   <pic:blipFill>
-                    <a:blip r:embed="rId31"/>
+                    <a:blip r:embed="rId32"/>
                     <a:stretch>
                       <a:fillRect/>
                     </a:stretch>
@@ -9003,7 +9598,7 @@
         </w:rPr>
         <w:t xml:space="preserve">Ajantasaisimmat ohjeet firmware päivitykseen löytyy osoitteesta: </w:t>
       </w:r>
-      <w:hyperlink r:id="rId32" w:anchor="Downloading_the_firmware" w:history="1">
+      <w:hyperlink r:id="rId33" w:anchor="Downloading_the_firmware" w:history="1">
         <w:r>
           <w:rPr>
             <w:color w:val="0563C1" w:themeColor="hyperlink"/>
@@ -9047,7 +9642,7 @@
                     <pic:cNvPicPr/>
                   </pic:nvPicPr>
                   <pic:blipFill>
-                    <a:blip r:embed="rId33"/>
+                    <a:blip r:embed="rId34"/>
                     <a:stretch>
                       <a:fillRect/>
                     </a:stretch>
@@ -9139,7 +9734,7 @@
                     </pic:cNvPicPr>
                   </pic:nvPicPr>
                   <pic:blipFill>
-                    <a:blip r:embed="rId34">
+                    <a:blip r:embed="rId35">
                       <a:extLst>
                         <a:ext uri="{28A0092B-C50C-407E-A947-70E740481C1C}">
                           <a14:useLocalDpi xmlns:a14="http://schemas.microsoft.com/office/drawing/2010/main" val="0"/>
@@ -9216,7 +9811,7 @@
 </file>
 
 <file path=word/numbering.xml><?xml version="1.0" encoding="utf-8"?>
-<w:numbering xmlns:wpc="http://schemas.microsoft.com/office/word/2010/wordprocessingCanvas" xmlns:cx="http://schemas.microsoft.com/office/drawing/2014/chartex" xmlns:cx1="http://schemas.microsoft.com/office/drawing/2015/9/8/chartex" xmlns:cx2="http://schemas.microsoft.com/office/drawing/2015/10/21/chartex" xmlns:cx3="http://schemas.microsoft.com/office/drawing/2016/5/9/chartex" xmlns:cx4="http://schemas.microsoft.com/office/drawing/2016/5/10/chartex" xmlns:cx5="http://schemas.microsoft.com/office/drawing/2016/5/11/chartex" xmlns:cx6="http://schemas.microsoft.com/office/drawing/2016/5/12/chartex" xmlns:cx7="http://schemas.microsoft.com/office/drawing/2016/5/13/chartex" xmlns:cx8="http://schemas.microsoft.com/office/drawing/2016/5/14/chartex" xmlns:mc="http://schemas.openxmlformats.org/markup-compatibility/2006" xmlns:aink="http://schemas.microsoft.com/office/drawing/2016/ink" xmlns:am3d="http://schemas.microsoft.com/office/drawing/2017/model3d" xmlns:o="urn:schemas-microsoft-com:office:office" xmlns:r="http://schemas.openxmlformats.org/officeDocument/2006/relationships" xmlns:m="http://schemas.openxmlformats.org/officeDocument/2006/math" xmlns:v="urn:schemas-microsoft-com:vml" xmlns:wp14="http://schemas.microsoft.com/office/word/2010/wordprocessingDrawing" xmlns:wp="http://schemas.openxmlformats.org/drawingml/2006/wordprocessingDrawing" xmlns:w10="urn:schemas-microsoft-com:office:word" xmlns:w="http://schemas.openxmlformats.org/wordprocessingml/2006/main" xmlns:w14="http://schemas.microsoft.com/office/word/2010/wordml" xmlns:w15="http://schemas.microsoft.com/office/word/2012/wordml" xmlns:w16cex="http://schemas.microsoft.com/office/word/2018/wordml/cex" xmlns:w16cid="http://schemas.microsoft.com/office/word/2016/wordml/cid" xmlns:w16="http://schemas.microsoft.com/office/word/2018/wordml" xmlns:w16sdtdh="http://schemas.microsoft.com/office/word/2020/wordml/sdtdatahash" xmlns:w16se="http://schemas.microsoft.com/office/word/2015/wordml/symex" xmlns:wpg="http://schemas.microsoft.com/office/word/2010/wordprocessingGroup" xmlns:wpi="http://schemas.microsoft.com/office/word/2010/wordprocessingInk" xmlns:wne="http://schemas.microsoft.com/office/word/2006/wordml" xmlns:wps="http://schemas.microsoft.com/office/word/2010/wordprocessingShape" mc:Ignorable="w14 w15 w16se w16cid w16 w16cex w16sdtdh wp14">
+<w:numbering xmlns:wpc="http://schemas.microsoft.com/office/word/2010/wordprocessingCanvas" xmlns:cx="http://schemas.microsoft.com/office/drawing/2014/chartex" xmlns:cx1="http://schemas.microsoft.com/office/drawing/2015/9/8/chartex" xmlns:cx2="http://schemas.microsoft.com/office/drawing/2015/10/21/chartex" xmlns:cx3="http://schemas.microsoft.com/office/drawing/2016/5/9/chartex" xmlns:cx4="http://schemas.microsoft.com/office/drawing/2016/5/10/chartex" xmlns:cx5="http://schemas.microsoft.com/office/drawing/2016/5/11/chartex" xmlns:cx6="http://schemas.microsoft.com/office/drawing/2016/5/12/chartex" xmlns:cx7="http://schemas.microsoft.com/office/drawing/2016/5/13/chartex" xmlns:cx8="http://schemas.microsoft.com/office/drawing/2016/5/14/chartex" xmlns:mc="http://schemas.openxmlformats.org/markup-compatibility/2006" xmlns:aink="http://schemas.microsoft.com/office/drawing/2016/ink" xmlns:am3d="http://schemas.microsoft.com/office/drawing/2017/model3d" xmlns:o="urn:schemas-microsoft-com:office:office" xmlns:oel="http://schemas.microsoft.com/office/2019/extlst" xmlns:r="http://schemas.openxmlformats.org/officeDocument/2006/relationships" xmlns:m="http://schemas.openxmlformats.org/officeDocument/2006/math" xmlns:v="urn:schemas-microsoft-com:vml" xmlns:wp14="http://schemas.microsoft.com/office/word/2010/wordprocessingDrawing" xmlns:wp="http://schemas.openxmlformats.org/drawingml/2006/wordprocessingDrawing" xmlns:w10="urn:schemas-microsoft-com:office:word" xmlns:w="http://schemas.openxmlformats.org/wordprocessingml/2006/main" xmlns:w14="http://schemas.microsoft.com/office/word/2010/wordml" xmlns:w15="http://schemas.microsoft.com/office/word/2012/wordml" xmlns:w16cex="http://schemas.microsoft.com/office/word/2018/wordml/cex" xmlns:w16cid="http://schemas.microsoft.com/office/word/2016/wordml/cid" xmlns:w16="http://schemas.microsoft.com/office/word/2018/wordml" xmlns:w16sdtdh="http://schemas.microsoft.com/office/word/2020/wordml/sdtdatahash" xmlns:w16se="http://schemas.microsoft.com/office/word/2015/wordml/symex" xmlns:wpg="http://schemas.microsoft.com/office/word/2010/wordprocessingGroup" xmlns:wpi="http://schemas.microsoft.com/office/word/2010/wordprocessingInk" xmlns:wne="http://schemas.microsoft.com/office/word/2006/wordml" xmlns:wps="http://schemas.microsoft.com/office/word/2010/wordprocessingShape" mc:Ignorable="w14 w15 w16se w16cid w16 w16cex w16sdtdh wp14">
   <w:abstractNum w:abstractNumId="0" w15:restartNumberingAfterBreak="0">
     <w:nsid w:val="06D84EC5"/>
     <w:multiLevelType w:val="multilevel"/>
@@ -9591,16 +10186,16 @@
       </w:pPr>
     </w:lvl>
   </w:abstractNum>
-  <w:num w:numId="1">
+  <w:num w:numId="1" w16cid:durableId="1166432875">
     <w:abstractNumId w:val="3"/>
   </w:num>
-  <w:num w:numId="2">
+  <w:num w:numId="2" w16cid:durableId="1556351055">
     <w:abstractNumId w:val="0"/>
   </w:num>
-  <w:num w:numId="3">
+  <w:num w:numId="3" w16cid:durableId="1554808726">
     <w:abstractNumId w:val="1"/>
   </w:num>
-  <w:num w:numId="4">
+  <w:num w:numId="4" w16cid:durableId="1374845631">
     <w:abstractNumId w:val="0"/>
     <w:lvlOverride w:ilvl="0">
       <w:startOverride w:val="1"/>
@@ -9630,7 +10225,7 @@
       <w:startOverride w:val="1"/>
     </w:lvlOverride>
   </w:num>
-  <w:num w:numId="5">
+  <w:num w:numId="5" w16cid:durableId="1670018720">
     <w:abstractNumId w:val="0"/>
     <w:lvlOverride w:ilvl="0">
       <w:startOverride w:val="1"/>
@@ -9660,7 +10255,7 @@
       <w:startOverride w:val="1"/>
     </w:lvlOverride>
   </w:num>
-  <w:num w:numId="6">
+  <w:num w:numId="6" w16cid:durableId="1053119151">
     <w:abstractNumId w:val="2"/>
   </w:num>
 </w:numbering>

</xml_diff>